<commit_message>
Alterado dois pontos falados no Whatts
</commit_message>
<xml_diff>
--- a/MOCC_relatorio_1702430_1702194.docx
+++ b/MOCC_relatorio_1702430_1702194.docx
@@ -35,8 +35,9 @@
           <w:sz w:val="20"/>
           <w:szCs w:val="20"/>
         </w:rPr>
-        <w:t>texto</w:t>
-      </w:r>
+        <w:t>texto(</w:t>
+      </w:r>
+      <w:proofErr w:type="gramEnd"/>
       <w:r>
         <w:rPr>
           <w:rFonts w:ascii="Arial" w:hAnsi="Arial" w:cs="Arial"/>
@@ -46,19 +47,47 @@
           <w:sz w:val="20"/>
           <w:szCs w:val="20"/>
         </w:rPr>
-        <w:t>(</w:t>
-      </w:r>
-      <w:proofErr w:type="gramEnd"/>
-      <w:r>
+        <w:t>para remover)</w:t>
+      </w:r>
+    </w:p>
+    <w:p>
+      <w:pPr>
+        <w:spacing w:line="360" w:lineRule="auto"/>
         <w:rPr>
           <w:rFonts w:ascii="Arial" w:hAnsi="Arial" w:cs="Arial"/>
           <w:b/>
           <w:bCs/>
-          <w:color w:val="FF0000"/>
-          <w:sz w:val="20"/>
-          <w:szCs w:val="20"/>
-        </w:rPr>
-        <w:t>para remover)</w:t>
+          <w:lang w:val="en-US"/>
+        </w:rPr>
+      </w:pPr>
+      <w:proofErr w:type="spellStart"/>
+      <w:r>
+        <w:rPr>
+          <w:rFonts w:ascii="Arial" w:hAnsi="Arial" w:cs="Arial"/>
+          <w:b/>
+          <w:bCs/>
+          <w:lang w:val="en-US"/>
+        </w:rPr>
+        <w:t>Introdução</w:t>
+      </w:r>
+      <w:proofErr w:type="spellEnd"/>
+      <w:r>
+        <w:rPr>
+          <w:rFonts w:ascii="Arial" w:hAnsi="Arial" w:cs="Arial"/>
+          <w:b/>
+          <w:bCs/>
+          <w:lang w:val="en-US"/>
+        </w:rPr>
+        <w:t xml:space="preserve"> - </w:t>
+      </w:r>
+      <w:r>
+        <w:rPr>
+          <w:rFonts w:ascii="Arial" w:hAnsi="Arial" w:cs="Arial"/>
+          <w:b/>
+          <w:bCs/>
+          <w:lang w:val="en-US"/>
+        </w:rPr>
+        <w:t>MOCC (My Own C Compiler)</w:t>
       </w:r>
     </w:p>
     <w:p>
@@ -66,86 +95,6 @@
         <w:spacing w:line="360" w:lineRule="auto"/>
         <w:rPr>
           <w:rFonts w:ascii="Arial" w:hAnsi="Arial" w:cs="Arial"/>
-          <w:b/>
-          <w:bCs/>
-        </w:rPr>
-      </w:pPr>
-      <w:r>
-        <w:rPr>
-          <w:rFonts w:ascii="Arial" w:hAnsi="Arial" w:cs="Arial"/>
-          <w:b/>
-          <w:bCs/>
-        </w:rPr>
-        <w:t xml:space="preserve">Introdução - </w:t>
-      </w:r>
-      <w:r>
-        <w:rPr>
-          <w:rFonts w:ascii="Arial" w:hAnsi="Arial" w:cs="Arial"/>
-          <w:b/>
-          <w:bCs/>
-        </w:rPr>
-        <w:t>MOCC (</w:t>
-      </w:r>
-      <w:proofErr w:type="spellStart"/>
-      <w:r>
-        <w:rPr>
-          <w:rFonts w:ascii="Arial" w:hAnsi="Arial" w:cs="Arial"/>
-          <w:b/>
-          <w:bCs/>
-        </w:rPr>
-        <w:t>My</w:t>
-      </w:r>
-      <w:proofErr w:type="spellEnd"/>
-      <w:r>
-        <w:rPr>
-          <w:rFonts w:ascii="Arial" w:hAnsi="Arial" w:cs="Arial"/>
-          <w:b/>
-          <w:bCs/>
-        </w:rPr>
-        <w:t xml:space="preserve"> </w:t>
-      </w:r>
-      <w:proofErr w:type="spellStart"/>
-      <w:r>
-        <w:rPr>
-          <w:rFonts w:ascii="Arial" w:hAnsi="Arial" w:cs="Arial"/>
-          <w:b/>
-          <w:bCs/>
-        </w:rPr>
-        <w:t>Own</w:t>
-      </w:r>
-      <w:proofErr w:type="spellEnd"/>
-      <w:r>
-        <w:rPr>
-          <w:rFonts w:ascii="Arial" w:hAnsi="Arial" w:cs="Arial"/>
-          <w:b/>
-          <w:bCs/>
-        </w:rPr>
-        <w:t xml:space="preserve"> C </w:t>
-      </w:r>
-      <w:proofErr w:type="spellStart"/>
-      <w:r>
-        <w:rPr>
-          <w:rFonts w:ascii="Arial" w:hAnsi="Arial" w:cs="Arial"/>
-          <w:b/>
-          <w:bCs/>
-        </w:rPr>
-        <w:t>Compiler</w:t>
-      </w:r>
-      <w:proofErr w:type="spellEnd"/>
-      <w:r>
-        <w:rPr>
-          <w:rFonts w:ascii="Arial" w:hAnsi="Arial" w:cs="Arial"/>
-          <w:b/>
-          <w:bCs/>
-        </w:rPr>
-        <w:t>)</w:t>
-      </w:r>
-    </w:p>
-    <w:p>
-      <w:pPr>
-        <w:spacing w:line="360" w:lineRule="auto"/>
-        <w:rPr>
-          <w:rFonts w:ascii="Arial" w:hAnsi="Arial" w:cs="Arial"/>
           <w:color w:val="0F4761" w:themeColor="accent1" w:themeShade="BF"/>
           <w:sz w:val="20"/>
           <w:szCs w:val="20"/>
@@ -157,55 +106,7 @@
           <w:sz w:val="20"/>
           <w:szCs w:val="20"/>
         </w:rPr>
-        <w:t xml:space="preserve">Este relatório descreve o desenvolvimento </w:t>
-      </w:r>
-      <w:r>
-        <w:rPr>
-          <w:rFonts w:ascii="Arial" w:hAnsi="Arial" w:cs="Arial"/>
-          <w:sz w:val="20"/>
-          <w:szCs w:val="20"/>
-        </w:rPr>
-        <w:t>de um compilador</w:t>
-      </w:r>
-      <w:r>
-        <w:rPr>
-          <w:rFonts w:ascii="Arial" w:hAnsi="Arial" w:cs="Arial"/>
-          <w:sz w:val="20"/>
-          <w:szCs w:val="20"/>
-        </w:rPr>
-        <w:t xml:space="preserve"> para </w:t>
-      </w:r>
-      <w:r>
-        <w:rPr>
-          <w:rFonts w:ascii="Arial" w:hAnsi="Arial" w:cs="Arial"/>
-          <w:sz w:val="20"/>
-          <w:szCs w:val="20"/>
-        </w:rPr>
-        <w:t>uma</w:t>
-      </w:r>
-      <w:r>
-        <w:rPr>
-          <w:rFonts w:ascii="Arial" w:hAnsi="Arial" w:cs="Arial"/>
-          <w:sz w:val="20"/>
-          <w:szCs w:val="20"/>
-        </w:rPr>
-        <w:t xml:space="preserve"> linguagem</w:t>
-      </w:r>
-      <w:r>
-        <w:rPr>
-          <w:rFonts w:ascii="Arial" w:hAnsi="Arial" w:cs="Arial"/>
-          <w:sz w:val="20"/>
-          <w:szCs w:val="20"/>
-        </w:rPr>
-        <w:t xml:space="preserve"> fictícia</w:t>
-      </w:r>
-      <w:r>
-        <w:rPr>
-          <w:rFonts w:ascii="Arial" w:hAnsi="Arial" w:cs="Arial"/>
-          <w:sz w:val="20"/>
-          <w:szCs w:val="20"/>
-        </w:rPr>
-        <w:t xml:space="preserve"> no contexto da unidade curricular de Compilação (2024/25). A linguagem MOC adota uma sintaxe semelhante à linguagem C, com restrições e simplificações específicas que visam facilitar a construção de um compilador com ferramentas como </w:t>
+        <w:t xml:space="preserve">Este relatório descreve o desenvolvimento de um compilador para uma linguagem fictícia no contexto da unidade curricular de Compilação (2024/25). A linguagem MOC adota uma sintaxe semelhante à linguagem C, com restrições e simplificações específicas que visam facilitar a construção de um compilador com ferramentas como </w:t>
       </w:r>
       <w:r>
         <w:rPr>
@@ -305,93 +206,7 @@
           <w:rStyle w:val="CdigoHTML"/>
           <w:rFonts w:ascii="Arial" w:eastAsiaTheme="majorEastAsia" w:hAnsi="Arial" w:cs="Arial"/>
         </w:rPr>
-        <w:t>Por motivos de compatibilidade e possíveis diferenças de comportamento entre versões, recomendamos</w:t>
-      </w:r>
-      <w:r>
-        <w:rPr>
-          <w:rStyle w:val="CdigoHTML"/>
-          <w:rFonts w:ascii="Arial" w:eastAsiaTheme="majorEastAsia" w:hAnsi="Arial" w:cs="Arial"/>
-        </w:rPr>
-        <w:t xml:space="preserve"> </w:t>
-      </w:r>
-      <w:r>
-        <w:rPr>
-          <w:rStyle w:val="CdigoHTML"/>
-          <w:rFonts w:ascii="Arial" w:eastAsiaTheme="majorEastAsia" w:hAnsi="Arial" w:cs="Arial"/>
-        </w:rPr>
-        <w:t>ANTLR 4.13.2</w:t>
-      </w:r>
-      <w:r>
-        <w:rPr>
-          <w:rStyle w:val="CdigoHTML"/>
-          <w:rFonts w:ascii="Arial" w:eastAsiaTheme="majorEastAsia" w:hAnsi="Arial" w:cs="Arial"/>
-        </w:rPr>
-        <w:t xml:space="preserve"> e </w:t>
-      </w:r>
-      <w:proofErr w:type="spellStart"/>
-      <w:r>
-        <w:rPr>
-          <w:rStyle w:val="CdigoHTML"/>
-          <w:rFonts w:ascii="Arial" w:eastAsiaTheme="majorEastAsia" w:hAnsi="Arial" w:cs="Arial"/>
-        </w:rPr>
-        <w:t>Python</w:t>
-      </w:r>
-      <w:proofErr w:type="spellEnd"/>
-      <w:r>
-        <w:rPr>
-          <w:rStyle w:val="CdigoHTML"/>
-          <w:rFonts w:ascii="Arial" w:eastAsiaTheme="majorEastAsia" w:hAnsi="Arial" w:cs="Arial"/>
-        </w:rPr>
-        <w:t xml:space="preserve"> 3.1</w:t>
-      </w:r>
-      <w:r>
-        <w:rPr>
-          <w:rStyle w:val="CdigoHTML"/>
-          <w:rFonts w:ascii="Arial" w:eastAsiaTheme="majorEastAsia" w:hAnsi="Arial" w:cs="Arial"/>
-        </w:rPr>
-        <w:t xml:space="preserve">1, </w:t>
-      </w:r>
-      <w:r>
-        <w:rPr>
-          <w:rStyle w:val="CdigoHTML"/>
-          <w:rFonts w:ascii="Arial" w:eastAsiaTheme="majorEastAsia" w:hAnsi="Arial" w:cs="Arial"/>
-        </w:rPr>
-        <w:t>com a</w:t>
-      </w:r>
-      <w:r>
-        <w:rPr>
-          <w:rStyle w:val="CdigoHTML"/>
-          <w:rFonts w:ascii="Arial" w:eastAsiaTheme="majorEastAsia" w:hAnsi="Arial" w:cs="Arial"/>
-        </w:rPr>
-        <w:t>s</w:t>
-      </w:r>
-      <w:r>
-        <w:rPr>
-          <w:rStyle w:val="CdigoHTML"/>
-          <w:rFonts w:ascii="Arial" w:eastAsiaTheme="majorEastAsia" w:hAnsi="Arial" w:cs="Arial"/>
-        </w:rPr>
-        <w:t xml:space="preserve"> qua</w:t>
-      </w:r>
-      <w:r>
-        <w:rPr>
-          <w:rStyle w:val="CdigoHTML"/>
-          <w:rFonts w:ascii="Arial" w:eastAsiaTheme="majorEastAsia" w:hAnsi="Arial" w:cs="Arial"/>
-        </w:rPr>
-        <w:t>is</w:t>
-      </w:r>
-      <w:r>
-        <w:rPr>
-          <w:rStyle w:val="CdigoHTML"/>
-          <w:rFonts w:ascii="Arial" w:eastAsiaTheme="majorEastAsia" w:hAnsi="Arial" w:cs="Arial"/>
-        </w:rPr>
-        <w:t xml:space="preserve"> todos os testes foram realizado</w:t>
-      </w:r>
-      <w:r>
-        <w:rPr>
-          <w:rStyle w:val="CdigoHTML"/>
-          <w:rFonts w:ascii="Arial" w:eastAsiaTheme="majorEastAsia" w:hAnsi="Arial" w:cs="Arial"/>
-        </w:rPr>
-        <w:t>s.</w:t>
+        <w:t>Por motivos de compatibilidade e possíveis diferenças de comportamento entre versões, recomendamos ANTLR 4.13.2 e Python 3.11, com as quais todos os testes foram realizados.</w:t>
       </w:r>
     </w:p>
     <w:p>
@@ -407,21 +222,7 @@
           <w:rStyle w:val="CdigoHTML"/>
           <w:rFonts w:ascii="Arial" w:eastAsiaTheme="majorEastAsia" w:hAnsi="Arial" w:cs="Arial"/>
         </w:rPr>
-        <w:t>Sendo o foco desta atividade, a</w:t>
-      </w:r>
-      <w:r>
-        <w:rPr>
-          <w:rStyle w:val="CdigoHTML"/>
-          <w:rFonts w:ascii="Arial" w:eastAsiaTheme="majorEastAsia" w:hAnsi="Arial" w:cs="Arial"/>
-        </w:rPr>
-        <w:t xml:space="preserve"> análise léxica e sintática</w:t>
-      </w:r>
-      <w:r>
-        <w:rPr>
-          <w:rStyle w:val="CdigoHTML"/>
-          <w:rFonts w:ascii="Arial" w:eastAsiaTheme="majorEastAsia" w:hAnsi="Arial" w:cs="Arial"/>
-        </w:rPr>
-        <w:t>, foram gerados os seguintes ficheiros:</w:t>
+        <w:t>Sendo o foco desta atividade, a análise léxica e sintática, foram gerados os seguintes ficheiros:</w:t>
       </w:r>
     </w:p>
     <w:p>
@@ -553,7 +354,7 @@
           <w:szCs w:val="20"/>
         </w:rPr>
         <w:pict w14:anchorId="5C23E59C">
-          <v:rect id="_x0000_i1028" alt="" style="width:425.2pt;height:.05pt;mso-width-percent:0;mso-height-percent:0;mso-width-percent:0;mso-height-percent:0" o:hralign="center" o:hrstd="t" o:hr="t" fillcolor="#a0a0a0" stroked="f"/>
+          <v:rect id="_x0000_i1025" alt="" style="width:425.2pt;height:.05pt;mso-width-percent:0;mso-height-percent:0;mso-width-percent:0;mso-height-percent:0" o:hralign="center" o:hrstd="t" o:hr="t" fillcolor="#a0a0a0" stroked="f"/>
         </w:pict>
       </w:r>
     </w:p>
@@ -712,25 +513,135 @@
           <w:rFonts w:ascii="Arial" w:hAnsi="Arial" w:cs="Arial"/>
           <w:sz w:val="20"/>
           <w:szCs w:val="20"/>
-        </w:rPr>
-      </w:pPr>
+          <w:lang w:val="en-US"/>
+        </w:rPr>
+      </w:pPr>
+      <w:proofErr w:type="spellStart"/>
       <w:r>
         <w:rPr>
           <w:rStyle w:val="Forte"/>
           <w:rFonts w:ascii="Arial" w:hAnsi="Arial" w:cs="Arial"/>
           <w:sz w:val="20"/>
           <w:szCs w:val="20"/>
+          <w:lang w:val="en-US"/>
         </w:rPr>
         <w:t>Palavras-chave</w:t>
       </w:r>
-      <w:r>
-        <w:rPr>
-          <w:rFonts w:ascii="Arial" w:hAnsi="Arial" w:cs="Arial"/>
-          <w:sz w:val="20"/>
-          <w:szCs w:val="20"/>
+      <w:proofErr w:type="spellEnd"/>
+      <w:r>
+        <w:rPr>
+          <w:rFonts w:ascii="Arial" w:hAnsi="Arial" w:cs="Arial"/>
+          <w:sz w:val="20"/>
+          <w:szCs w:val="20"/>
+          <w:lang w:val="en-US"/>
         </w:rPr>
         <w:t xml:space="preserve">: </w:t>
       </w:r>
+      <w:r>
+        <w:rPr>
+          <w:rStyle w:val="CdigoHTML"/>
+          <w:rFonts w:ascii="Arial" w:eastAsiaTheme="majorEastAsia" w:hAnsi="Arial" w:cs="Arial"/>
+          <w:i/>
+          <w:iCs/>
+          <w:lang w:val="en-US"/>
+        </w:rPr>
+        <w:t>int</w:t>
+      </w:r>
+      <w:r>
+        <w:rPr>
+          <w:rFonts w:ascii="Arial" w:hAnsi="Arial" w:cs="Arial"/>
+          <w:i/>
+          <w:iCs/>
+          <w:sz w:val="20"/>
+          <w:szCs w:val="20"/>
+          <w:lang w:val="en-US"/>
+        </w:rPr>
+        <w:t xml:space="preserve">, </w:t>
+      </w:r>
+      <w:r>
+        <w:rPr>
+          <w:rStyle w:val="CdigoHTML"/>
+          <w:rFonts w:ascii="Arial" w:eastAsiaTheme="majorEastAsia" w:hAnsi="Arial" w:cs="Arial"/>
+          <w:i/>
+          <w:iCs/>
+          <w:lang w:val="en-US"/>
+        </w:rPr>
+        <w:t>double</w:t>
+      </w:r>
+      <w:r>
+        <w:rPr>
+          <w:rFonts w:ascii="Arial" w:hAnsi="Arial" w:cs="Arial"/>
+          <w:i/>
+          <w:iCs/>
+          <w:sz w:val="20"/>
+          <w:szCs w:val="20"/>
+          <w:lang w:val="en-US"/>
+        </w:rPr>
+        <w:t xml:space="preserve">, </w:t>
+      </w:r>
+      <w:r>
+        <w:rPr>
+          <w:rStyle w:val="CdigoHTML"/>
+          <w:rFonts w:ascii="Arial" w:eastAsiaTheme="majorEastAsia" w:hAnsi="Arial" w:cs="Arial"/>
+          <w:i/>
+          <w:iCs/>
+          <w:lang w:val="en-US"/>
+        </w:rPr>
+        <w:t>void</w:t>
+      </w:r>
+      <w:r>
+        <w:rPr>
+          <w:rFonts w:ascii="Arial" w:hAnsi="Arial" w:cs="Arial"/>
+          <w:i/>
+          <w:iCs/>
+          <w:sz w:val="20"/>
+          <w:szCs w:val="20"/>
+          <w:lang w:val="en-US"/>
+        </w:rPr>
+        <w:t xml:space="preserve">, </w:t>
+      </w:r>
+      <w:r>
+        <w:rPr>
+          <w:rStyle w:val="CdigoHTML"/>
+          <w:rFonts w:ascii="Arial" w:eastAsiaTheme="majorEastAsia" w:hAnsi="Arial" w:cs="Arial"/>
+          <w:i/>
+          <w:iCs/>
+          <w:lang w:val="en-US"/>
+        </w:rPr>
+        <w:t>main</w:t>
+      </w:r>
+      <w:r>
+        <w:rPr>
+          <w:rFonts w:ascii="Arial" w:hAnsi="Arial" w:cs="Arial"/>
+          <w:i/>
+          <w:iCs/>
+          <w:sz w:val="20"/>
+          <w:szCs w:val="20"/>
+          <w:lang w:val="en-US"/>
+        </w:rPr>
+        <w:t xml:space="preserve">, </w:t>
+      </w:r>
+      <w:r>
+        <w:rPr>
+          <w:rStyle w:val="CdigoHTML"/>
+          <w:rFonts w:ascii="Arial" w:eastAsiaTheme="majorEastAsia" w:hAnsi="Arial" w:cs="Arial"/>
+          <w:i/>
+          <w:iCs/>
+          <w:lang w:val="en-US"/>
+        </w:rPr>
+        <w:t>read</w:t>
+      </w:r>
+      <w:r>
+        <w:rPr>
+          <w:rFonts w:ascii="Arial" w:hAnsi="Arial" w:cs="Arial"/>
+          <w:i/>
+          <w:iCs/>
+          <w:sz w:val="20"/>
+          <w:szCs w:val="20"/>
+          <w:lang w:val="en-US"/>
+        </w:rPr>
+        <w:t xml:space="preserve">, </w:t>
+      </w:r>
       <w:proofErr w:type="spellStart"/>
       <w:r>
         <w:rPr>
@@ -738,8 +649,9 @@
           <w:rFonts w:ascii="Arial" w:eastAsiaTheme="majorEastAsia" w:hAnsi="Arial" w:cs="Arial"/>
           <w:i/>
           <w:iCs/>
-        </w:rPr>
-        <w:t>int</w:t>
+          <w:lang w:val="en-US"/>
+        </w:rPr>
+        <w:t>readc</w:t>
       </w:r>
       <w:proofErr w:type="spellEnd"/>
       <w:r>
@@ -749,9 +661,52 @@
           <w:iCs/>
           <w:sz w:val="20"/>
           <w:szCs w:val="20"/>
+          <w:lang w:val="en-US"/>
         </w:rPr>
         <w:t xml:space="preserve">, </w:t>
       </w:r>
+      <w:r>
+        <w:rPr>
+          <w:rStyle w:val="CdigoHTML"/>
+          <w:rFonts w:ascii="Arial" w:eastAsiaTheme="majorEastAsia" w:hAnsi="Arial" w:cs="Arial"/>
+          <w:i/>
+          <w:iCs/>
+          <w:lang w:val="en-US"/>
+        </w:rPr>
+        <w:t>reads</w:t>
+      </w:r>
+      <w:r>
+        <w:rPr>
+          <w:rFonts w:ascii="Arial" w:hAnsi="Arial" w:cs="Arial"/>
+          <w:i/>
+          <w:iCs/>
+          <w:sz w:val="20"/>
+          <w:szCs w:val="20"/>
+          <w:lang w:val="en-US"/>
+        </w:rPr>
+        <w:t xml:space="preserve">, </w:t>
+      </w:r>
+      <w:r>
+        <w:rPr>
+          <w:rStyle w:val="CdigoHTML"/>
+          <w:rFonts w:ascii="Arial" w:eastAsiaTheme="majorEastAsia" w:hAnsi="Arial" w:cs="Arial"/>
+          <w:i/>
+          <w:iCs/>
+          <w:lang w:val="en-US"/>
+        </w:rPr>
+        <w:t>write</w:t>
+      </w:r>
+      <w:r>
+        <w:rPr>
+          <w:rFonts w:ascii="Arial" w:hAnsi="Arial" w:cs="Arial"/>
+          <w:i/>
+          <w:iCs/>
+          <w:sz w:val="20"/>
+          <w:szCs w:val="20"/>
+          <w:lang w:val="en-US"/>
+        </w:rPr>
+        <w:t xml:space="preserve">, </w:t>
+      </w:r>
       <w:proofErr w:type="spellStart"/>
       <w:r>
         <w:rPr>
@@ -759,8 +714,9 @@
           <w:rFonts w:ascii="Arial" w:eastAsiaTheme="majorEastAsia" w:hAnsi="Arial" w:cs="Arial"/>
           <w:i/>
           <w:iCs/>
-        </w:rPr>
-        <w:t>double</w:t>
+          <w:lang w:val="en-US"/>
+        </w:rPr>
+        <w:t>writec</w:t>
       </w:r>
       <w:proofErr w:type="spellEnd"/>
       <w:r>
@@ -770,6 +726,7 @@
           <w:iCs/>
           <w:sz w:val="20"/>
           <w:szCs w:val="20"/>
+          <w:lang w:val="en-US"/>
         </w:rPr>
         <w:t xml:space="preserve">, </w:t>
       </w:r>
@@ -780,8 +737,9 @@
           <w:rFonts w:ascii="Arial" w:eastAsiaTheme="majorEastAsia" w:hAnsi="Arial" w:cs="Arial"/>
           <w:i/>
           <w:iCs/>
-        </w:rPr>
-        <w:t>void</w:t>
+          <w:lang w:val="en-US"/>
+        </w:rPr>
+        <w:t>writev</w:t>
       </w:r>
       <w:proofErr w:type="spellEnd"/>
       <w:r>
@@ -791,278 +749,124 @@
           <w:iCs/>
           <w:sz w:val="20"/>
           <w:szCs w:val="20"/>
+          <w:lang w:val="en-US"/>
         </w:rPr>
         <w:t xml:space="preserve">, </w:t>
       </w:r>
-      <w:proofErr w:type="spellStart"/>
-      <w:r>
-        <w:rPr>
-          <w:rStyle w:val="CdigoHTML"/>
-          <w:rFonts w:ascii="Arial" w:eastAsiaTheme="majorEastAsia" w:hAnsi="Arial" w:cs="Arial"/>
-          <w:i/>
-          <w:iCs/>
-        </w:rPr>
-        <w:t>main</w:t>
-      </w:r>
-      <w:proofErr w:type="spellEnd"/>
-      <w:r>
-        <w:rPr>
-          <w:rFonts w:ascii="Arial" w:hAnsi="Arial" w:cs="Arial"/>
-          <w:i/>
-          <w:iCs/>
-          <w:sz w:val="20"/>
-          <w:szCs w:val="20"/>
+      <w:r>
+        <w:rPr>
+          <w:rStyle w:val="CdigoHTML"/>
+          <w:rFonts w:ascii="Arial" w:eastAsiaTheme="majorEastAsia" w:hAnsi="Arial" w:cs="Arial"/>
+          <w:i/>
+          <w:iCs/>
+          <w:lang w:val="en-US"/>
+        </w:rPr>
+        <w:t>writes</w:t>
+      </w:r>
+      <w:r>
+        <w:rPr>
+          <w:rFonts w:ascii="Arial" w:hAnsi="Arial" w:cs="Arial"/>
+          <w:i/>
+          <w:iCs/>
+          <w:sz w:val="20"/>
+          <w:szCs w:val="20"/>
+          <w:lang w:val="en-US"/>
         </w:rPr>
         <w:t xml:space="preserve">, </w:t>
       </w:r>
-      <w:proofErr w:type="spellStart"/>
-      <w:r>
-        <w:rPr>
-          <w:rStyle w:val="CdigoHTML"/>
-          <w:rFonts w:ascii="Arial" w:eastAsiaTheme="majorEastAsia" w:hAnsi="Arial" w:cs="Arial"/>
-          <w:i/>
-          <w:iCs/>
-        </w:rPr>
-        <w:t>read</w:t>
-      </w:r>
-      <w:proofErr w:type="spellEnd"/>
-      <w:r>
-        <w:rPr>
-          <w:rFonts w:ascii="Arial" w:hAnsi="Arial" w:cs="Arial"/>
-          <w:i/>
-          <w:iCs/>
-          <w:sz w:val="20"/>
-          <w:szCs w:val="20"/>
+      <w:r>
+        <w:rPr>
+          <w:rStyle w:val="CdigoHTML"/>
+          <w:rFonts w:ascii="Arial" w:eastAsiaTheme="majorEastAsia" w:hAnsi="Arial" w:cs="Arial"/>
+          <w:i/>
+          <w:iCs/>
+          <w:lang w:val="en-US"/>
+        </w:rPr>
+        <w:t>if</w:t>
+      </w:r>
+      <w:r>
+        <w:rPr>
+          <w:rFonts w:ascii="Arial" w:hAnsi="Arial" w:cs="Arial"/>
+          <w:i/>
+          <w:iCs/>
+          <w:sz w:val="20"/>
+          <w:szCs w:val="20"/>
+          <w:lang w:val="en-US"/>
         </w:rPr>
         <w:t xml:space="preserve">, </w:t>
       </w:r>
-      <w:proofErr w:type="spellStart"/>
-      <w:r>
-        <w:rPr>
-          <w:rStyle w:val="CdigoHTML"/>
-          <w:rFonts w:ascii="Arial" w:eastAsiaTheme="majorEastAsia" w:hAnsi="Arial" w:cs="Arial"/>
-          <w:i/>
-          <w:iCs/>
-        </w:rPr>
-        <w:t>readc</w:t>
-      </w:r>
-      <w:proofErr w:type="spellEnd"/>
-      <w:r>
-        <w:rPr>
-          <w:rFonts w:ascii="Arial" w:hAnsi="Arial" w:cs="Arial"/>
-          <w:i/>
-          <w:iCs/>
-          <w:sz w:val="20"/>
-          <w:szCs w:val="20"/>
+      <w:r>
+        <w:rPr>
+          <w:rStyle w:val="CdigoHTML"/>
+          <w:rFonts w:ascii="Arial" w:eastAsiaTheme="majorEastAsia" w:hAnsi="Arial" w:cs="Arial"/>
+          <w:i/>
+          <w:iCs/>
+          <w:lang w:val="en-US"/>
+        </w:rPr>
+        <w:t>else</w:t>
+      </w:r>
+      <w:r>
+        <w:rPr>
+          <w:rFonts w:ascii="Arial" w:hAnsi="Arial" w:cs="Arial"/>
+          <w:i/>
+          <w:iCs/>
+          <w:sz w:val="20"/>
+          <w:szCs w:val="20"/>
+          <w:lang w:val="en-US"/>
         </w:rPr>
         <w:t xml:space="preserve">, </w:t>
       </w:r>
-      <w:proofErr w:type="spellStart"/>
-      <w:r>
-        <w:rPr>
-          <w:rStyle w:val="CdigoHTML"/>
-          <w:rFonts w:ascii="Arial" w:eastAsiaTheme="majorEastAsia" w:hAnsi="Arial" w:cs="Arial"/>
-          <w:i/>
-          <w:iCs/>
-        </w:rPr>
-        <w:t>reads</w:t>
-      </w:r>
-      <w:proofErr w:type="spellEnd"/>
-      <w:r>
-        <w:rPr>
-          <w:rFonts w:ascii="Arial" w:hAnsi="Arial" w:cs="Arial"/>
-          <w:i/>
-          <w:iCs/>
-          <w:sz w:val="20"/>
-          <w:szCs w:val="20"/>
+      <w:r>
+        <w:rPr>
+          <w:rStyle w:val="CdigoHTML"/>
+          <w:rFonts w:ascii="Arial" w:eastAsiaTheme="majorEastAsia" w:hAnsi="Arial" w:cs="Arial"/>
+          <w:i/>
+          <w:iCs/>
+          <w:lang w:val="en-US"/>
+        </w:rPr>
+        <w:t>while</w:t>
+      </w:r>
+      <w:r>
+        <w:rPr>
+          <w:rFonts w:ascii="Arial" w:hAnsi="Arial" w:cs="Arial"/>
+          <w:i/>
+          <w:iCs/>
+          <w:sz w:val="20"/>
+          <w:szCs w:val="20"/>
+          <w:lang w:val="en-US"/>
         </w:rPr>
         <w:t xml:space="preserve">, </w:t>
       </w:r>
-      <w:proofErr w:type="spellStart"/>
-      <w:r>
-        <w:rPr>
-          <w:rStyle w:val="CdigoHTML"/>
-          <w:rFonts w:ascii="Arial" w:eastAsiaTheme="majorEastAsia" w:hAnsi="Arial" w:cs="Arial"/>
-          <w:i/>
-          <w:iCs/>
-        </w:rPr>
-        <w:t>write</w:t>
-      </w:r>
-      <w:proofErr w:type="spellEnd"/>
-      <w:r>
-        <w:rPr>
-          <w:rFonts w:ascii="Arial" w:hAnsi="Arial" w:cs="Arial"/>
-          <w:i/>
-          <w:iCs/>
-          <w:sz w:val="20"/>
-          <w:szCs w:val="20"/>
+      <w:r>
+        <w:rPr>
+          <w:rStyle w:val="CdigoHTML"/>
+          <w:rFonts w:ascii="Arial" w:eastAsiaTheme="majorEastAsia" w:hAnsi="Arial" w:cs="Arial"/>
+          <w:i/>
+          <w:iCs/>
+          <w:lang w:val="en-US"/>
+        </w:rPr>
+        <w:t>for</w:t>
+      </w:r>
+      <w:r>
+        <w:rPr>
+          <w:rFonts w:ascii="Arial" w:hAnsi="Arial" w:cs="Arial"/>
+          <w:i/>
+          <w:iCs/>
+          <w:sz w:val="20"/>
+          <w:szCs w:val="20"/>
+          <w:lang w:val="en-US"/>
         </w:rPr>
         <w:t xml:space="preserve">, </w:t>
       </w:r>
-      <w:proofErr w:type="spellStart"/>
-      <w:r>
-        <w:rPr>
-          <w:rStyle w:val="CdigoHTML"/>
-          <w:rFonts w:ascii="Arial" w:eastAsiaTheme="majorEastAsia" w:hAnsi="Arial" w:cs="Arial"/>
-          <w:i/>
-          <w:iCs/>
-        </w:rPr>
-        <w:t>writec</w:t>
-      </w:r>
-      <w:proofErr w:type="spellEnd"/>
-      <w:r>
-        <w:rPr>
-          <w:rFonts w:ascii="Arial" w:hAnsi="Arial" w:cs="Arial"/>
-          <w:i/>
-          <w:iCs/>
-          <w:sz w:val="20"/>
-          <w:szCs w:val="20"/>
-        </w:rPr>
-        <w:t xml:space="preserve">, </w:t>
-      </w:r>
-      <w:proofErr w:type="spellStart"/>
-      <w:r>
-        <w:rPr>
-          <w:rStyle w:val="CdigoHTML"/>
-          <w:rFonts w:ascii="Arial" w:eastAsiaTheme="majorEastAsia" w:hAnsi="Arial" w:cs="Arial"/>
-          <w:i/>
-          <w:iCs/>
-        </w:rPr>
-        <w:t>writev</w:t>
-      </w:r>
-      <w:proofErr w:type="spellEnd"/>
-      <w:r>
-        <w:rPr>
-          <w:rFonts w:ascii="Arial" w:hAnsi="Arial" w:cs="Arial"/>
-          <w:i/>
-          <w:iCs/>
-          <w:sz w:val="20"/>
-          <w:szCs w:val="20"/>
-        </w:rPr>
-        <w:t xml:space="preserve">, </w:t>
-      </w:r>
-      <w:proofErr w:type="spellStart"/>
-      <w:r>
-        <w:rPr>
-          <w:rStyle w:val="CdigoHTML"/>
-          <w:rFonts w:ascii="Arial" w:eastAsiaTheme="majorEastAsia" w:hAnsi="Arial" w:cs="Arial"/>
-          <w:i/>
-          <w:iCs/>
-        </w:rPr>
-        <w:t>writes</w:t>
-      </w:r>
-      <w:proofErr w:type="spellEnd"/>
-      <w:r>
-        <w:rPr>
-          <w:rFonts w:ascii="Arial" w:hAnsi="Arial" w:cs="Arial"/>
-          <w:i/>
-          <w:iCs/>
-          <w:sz w:val="20"/>
-          <w:szCs w:val="20"/>
-        </w:rPr>
-        <w:t xml:space="preserve">, </w:t>
-      </w:r>
-      <w:proofErr w:type="spellStart"/>
-      <w:r>
-        <w:rPr>
-          <w:rStyle w:val="CdigoHTML"/>
-          <w:rFonts w:ascii="Arial" w:eastAsiaTheme="majorEastAsia" w:hAnsi="Arial" w:cs="Arial"/>
-          <w:i/>
-          <w:iCs/>
-        </w:rPr>
-        <w:t>if</w:t>
-      </w:r>
-      <w:proofErr w:type="spellEnd"/>
-      <w:r>
-        <w:rPr>
-          <w:rFonts w:ascii="Arial" w:hAnsi="Arial" w:cs="Arial"/>
-          <w:i/>
-          <w:iCs/>
-          <w:sz w:val="20"/>
-          <w:szCs w:val="20"/>
-        </w:rPr>
-        <w:t xml:space="preserve">, </w:t>
-      </w:r>
-      <w:proofErr w:type="spellStart"/>
-      <w:r>
-        <w:rPr>
-          <w:rStyle w:val="CdigoHTML"/>
-          <w:rFonts w:ascii="Arial" w:eastAsiaTheme="majorEastAsia" w:hAnsi="Arial" w:cs="Arial"/>
-          <w:i/>
-          <w:iCs/>
-        </w:rPr>
-        <w:t>else</w:t>
-      </w:r>
-      <w:proofErr w:type="spellEnd"/>
-      <w:r>
-        <w:rPr>
-          <w:rFonts w:ascii="Arial" w:hAnsi="Arial" w:cs="Arial"/>
-          <w:i/>
-          <w:iCs/>
-          <w:sz w:val="20"/>
-          <w:szCs w:val="20"/>
-        </w:rPr>
-        <w:t xml:space="preserve">, </w:t>
-      </w:r>
-      <w:proofErr w:type="spellStart"/>
-      <w:r>
-        <w:rPr>
-          <w:rStyle w:val="CdigoHTML"/>
-          <w:rFonts w:ascii="Arial" w:eastAsiaTheme="majorEastAsia" w:hAnsi="Arial" w:cs="Arial"/>
-          <w:i/>
-          <w:iCs/>
-        </w:rPr>
-        <w:t>while</w:t>
-      </w:r>
-      <w:proofErr w:type="spellEnd"/>
-      <w:r>
-        <w:rPr>
-          <w:rFonts w:ascii="Arial" w:hAnsi="Arial" w:cs="Arial"/>
-          <w:i/>
-          <w:iCs/>
-          <w:sz w:val="20"/>
-          <w:szCs w:val="20"/>
-        </w:rPr>
-        <w:t xml:space="preserve">, </w:t>
-      </w:r>
-      <w:r>
-        <w:rPr>
-          <w:rStyle w:val="CdigoHTML"/>
-          <w:rFonts w:ascii="Arial" w:eastAsiaTheme="majorEastAsia" w:hAnsi="Arial" w:cs="Arial"/>
-          <w:i/>
-          <w:iCs/>
-        </w:rPr>
-        <w:t>for</w:t>
-      </w:r>
-      <w:r>
-        <w:rPr>
-          <w:rFonts w:ascii="Arial" w:hAnsi="Arial" w:cs="Arial"/>
-          <w:i/>
-          <w:iCs/>
-          <w:sz w:val="20"/>
-          <w:szCs w:val="20"/>
-        </w:rPr>
-        <w:t xml:space="preserve">, </w:t>
-      </w:r>
-      <w:proofErr w:type="spellStart"/>
-      <w:r>
-        <w:rPr>
-          <w:rStyle w:val="CdigoHTML"/>
-          <w:rFonts w:ascii="Arial" w:eastAsiaTheme="majorEastAsia" w:hAnsi="Arial" w:cs="Arial"/>
-          <w:i/>
-          <w:iCs/>
-        </w:rPr>
-        <w:t>return</w:t>
-      </w:r>
-      <w:proofErr w:type="spellEnd"/>
-      <w:r>
-        <w:rPr>
-          <w:rStyle w:val="CdigoHTML"/>
-          <w:rFonts w:ascii="Arial" w:eastAsiaTheme="majorEastAsia" w:hAnsi="Arial" w:cs="Arial"/>
-          <w:i/>
-          <w:iCs/>
-        </w:rPr>
-        <w:t>,</w:t>
+      <w:r>
+        <w:rPr>
+          <w:rStyle w:val="CdigoHTML"/>
+          <w:rFonts w:ascii="Arial" w:eastAsiaTheme="majorEastAsia" w:hAnsi="Arial" w:cs="Arial"/>
+          <w:i/>
+          <w:iCs/>
+          <w:lang w:val="en-US"/>
+        </w:rPr>
+        <w:t>return,</w:t>
       </w:r>
     </w:p>
     <w:p>
@@ -1278,6 +1082,63 @@
         </w:rPr>
         <w:t>==</w:t>
       </w:r>
+      <w:r>
+        <w:rPr>
+          <w:rFonts w:ascii="Arial" w:hAnsi="Arial" w:cs="Arial"/>
+          <w:i/>
+          <w:iCs/>
+          <w:sz w:val="20"/>
+          <w:szCs w:val="20"/>
+        </w:rPr>
+        <w:t xml:space="preserve">, </w:t>
+      </w:r>
+      <w:r>
+        <w:rPr>
+          <w:rStyle w:val="CdigoHTML"/>
+          <w:rFonts w:ascii="Arial" w:eastAsiaTheme="majorEastAsia" w:hAnsi="Arial" w:cs="Arial"/>
+          <w:i/>
+          <w:iCs/>
+        </w:rPr>
+        <w:t>!=</w:t>
+      </w:r>
+      <w:r>
+        <w:rPr>
+          <w:rFonts w:ascii="Arial" w:hAnsi="Arial" w:cs="Arial"/>
+          <w:i/>
+          <w:iCs/>
+          <w:sz w:val="20"/>
+          <w:szCs w:val="20"/>
+        </w:rPr>
+        <w:t xml:space="preserve">, </w:t>
+      </w:r>
+      <w:r>
+        <w:rPr>
+          <w:rStyle w:val="CdigoHTML"/>
+          <w:rFonts w:ascii="Arial" w:eastAsiaTheme="majorEastAsia" w:hAnsi="Arial" w:cs="Arial"/>
+          <w:i/>
+          <w:iCs/>
+        </w:rPr>
+        <w:t>&amp;&amp;</w:t>
+      </w:r>
+      <w:r>
+        <w:rPr>
+          <w:rFonts w:ascii="Arial" w:hAnsi="Arial" w:cs="Arial"/>
+          <w:i/>
+          <w:iCs/>
+          <w:sz w:val="20"/>
+          <w:szCs w:val="20"/>
+        </w:rPr>
+        <w:t xml:space="preserve">, </w:t>
+      </w:r>
+      <w:r>
+        <w:rPr>
+          <w:rStyle w:val="CdigoHTML"/>
+          <w:rFonts w:ascii="Arial" w:eastAsiaTheme="majorEastAsia" w:hAnsi="Arial" w:cs="Arial"/>
+          <w:i/>
+          <w:iCs/>
+        </w:rPr>
+        <w:t>||</w:t>
+      </w:r>
       <w:proofErr w:type="gramStart"/>
       <w:r>
         <w:rPr>
@@ -1301,15 +1162,6 @@
       <w:proofErr w:type="gramEnd"/>
       <w:r>
         <w:rPr>
-          <w:rStyle w:val="CdigoHTML"/>
-          <w:rFonts w:ascii="Arial" w:eastAsiaTheme="majorEastAsia" w:hAnsi="Arial" w:cs="Arial"/>
-          <w:i/>
-          <w:iCs/>
-        </w:rPr>
-        <w:t>=</w:t>
-      </w:r>
-      <w:r>
-        <w:rPr>
           <w:rFonts w:ascii="Arial" w:hAnsi="Arial" w:cs="Arial"/>
           <w:i/>
           <w:iCs/>
@@ -1325,75 +1177,7 @@
           <w:i/>
           <w:iCs/>
         </w:rPr>
-        <w:t>&amp;&amp;</w:t>
-      </w:r>
-      <w:r>
-        <w:rPr>
-          <w:rFonts w:ascii="Arial" w:hAnsi="Arial" w:cs="Arial"/>
-          <w:i/>
-          <w:iCs/>
-          <w:sz w:val="20"/>
-          <w:szCs w:val="20"/>
-        </w:rPr>
-        <w:t xml:space="preserve">, </w:t>
-      </w:r>
-      <w:r>
-        <w:rPr>
-          <w:rStyle w:val="CdigoHTML"/>
-          <w:rFonts w:ascii="Arial" w:eastAsiaTheme="majorEastAsia" w:hAnsi="Arial" w:cs="Arial"/>
-          <w:i/>
-          <w:iCs/>
-        </w:rPr>
-        <w:t>||</w:t>
-      </w:r>
-      <w:proofErr w:type="gramStart"/>
-      <w:r>
-        <w:rPr>
-          <w:rFonts w:ascii="Arial" w:hAnsi="Arial" w:cs="Arial"/>
-          <w:i/>
-          <w:iCs/>
-          <w:sz w:val="20"/>
-          <w:szCs w:val="20"/>
-        </w:rPr>
-        <w:t xml:space="preserve">, </w:t>
-      </w:r>
-      <w:r>
-        <w:rPr>
-          <w:rStyle w:val="CdigoHTML"/>
-          <w:rFonts w:ascii="Arial" w:eastAsiaTheme="majorEastAsia" w:hAnsi="Arial" w:cs="Arial"/>
-          <w:i/>
-          <w:iCs/>
-        </w:rPr>
-        <w:t>!</w:t>
-      </w:r>
-      <w:proofErr w:type="gramEnd"/>
-      <w:r>
-        <w:rPr>
-          <w:rFonts w:ascii="Arial" w:hAnsi="Arial" w:cs="Arial"/>
-          <w:i/>
-          <w:iCs/>
-          <w:sz w:val="20"/>
-          <w:szCs w:val="20"/>
-        </w:rPr>
-        <w:t xml:space="preserve">, </w:t>
-      </w:r>
-      <w:r>
-        <w:rPr>
-          <w:rStyle w:val="CdigoHTML"/>
-          <w:rFonts w:ascii="Arial" w:eastAsiaTheme="majorEastAsia" w:hAnsi="Arial" w:cs="Arial"/>
-          <w:i/>
-          <w:iCs/>
-        </w:rPr>
-        <w:t>=</w:t>
-      </w:r>
-      <w:r>
-        <w:rPr>
-          <w:rStyle w:val="CdigoHTML"/>
-          <w:rFonts w:ascii="Arial" w:eastAsiaTheme="majorEastAsia" w:hAnsi="Arial" w:cs="Arial"/>
-          <w:i/>
-          <w:iCs/>
-        </w:rPr>
-        <w:t>,</w:t>
+        <w:t>=,</w:t>
       </w:r>
     </w:p>
     <w:p>
@@ -1666,20 +1450,8 @@
           <w:sz w:val="20"/>
           <w:szCs w:val="20"/>
         </w:rPr>
-        <w:t xml:space="preserve">e </w:t>
-      </w:r>
-      <w:proofErr w:type="spellStart"/>
-      <w:r>
-        <w:rPr>
-          <w:rFonts w:ascii="Arial" w:hAnsi="Arial" w:cs="Arial"/>
-          <w:i/>
-          <w:iCs/>
-          <w:sz w:val="20"/>
-          <w:szCs w:val="20"/>
-        </w:rPr>
-        <w:t>strings</w:t>
-      </w:r>
-      <w:proofErr w:type="spellEnd"/>
+        <w:t>e strings</w:t>
+      </w:r>
       <w:r>
         <w:rPr>
           <w:rFonts w:ascii="Arial" w:hAnsi="Arial" w:cs="Arial"/>
@@ -1812,17 +1584,7 @@
           <w:sz w:val="20"/>
           <w:szCs w:val="20"/>
         </w:rPr>
-        <w:t>)</w:t>
-      </w:r>
-      <w:r>
-        <w:rPr>
-          <w:rFonts w:ascii="Arial" w:hAnsi="Arial" w:cs="Arial"/>
-          <w:i/>
-          <w:iCs/>
-          <w:sz w:val="20"/>
-          <w:szCs w:val="20"/>
-        </w:rPr>
-        <w:t xml:space="preserve"> – ignorados pelo </w:t>
+        <w:t xml:space="preserve">) – ignorados pelo </w:t>
       </w:r>
       <w:proofErr w:type="spellStart"/>
       <w:r>
@@ -1876,15 +1638,7 @@
           <w:sz w:val="20"/>
           <w:szCs w:val="20"/>
         </w:rPr>
-        <w:t xml:space="preserve">: </w:t>
-      </w:r>
-      <w:r>
-        <w:rPr>
-          <w:rFonts w:ascii="Arial" w:hAnsi="Arial" w:cs="Arial"/>
-          <w:sz w:val="20"/>
-          <w:szCs w:val="20"/>
-        </w:rPr>
-        <w:t xml:space="preserve">ignorados pelo </w:t>
+        <w:t xml:space="preserve">: ignorados pelo </w:t>
       </w:r>
       <w:proofErr w:type="spellStart"/>
       <w:r>
@@ -2089,25 +1843,7 @@
           <w:sz w:val="20"/>
           <w:szCs w:val="20"/>
         </w:rPr>
-        <w:t xml:space="preserve">definir e declarar funções, incluindo </w:t>
-      </w:r>
-      <w:proofErr w:type="spellStart"/>
-      <w:r>
-        <w:rPr>
-          <w:rFonts w:ascii="Arial" w:hAnsi="Arial" w:cs="Arial"/>
-          <w:sz w:val="20"/>
-          <w:szCs w:val="20"/>
-        </w:rPr>
-        <w:t>main</w:t>
-      </w:r>
-      <w:proofErr w:type="spellEnd"/>
-      <w:r>
-        <w:rPr>
-          <w:rFonts w:ascii="Arial" w:hAnsi="Arial" w:cs="Arial"/>
-          <w:sz w:val="20"/>
-          <w:szCs w:val="20"/>
-        </w:rPr>
-        <w:t>.</w:t>
+        <w:t>definir e declarar funções, incluindo main.</w:t>
       </w:r>
     </w:p>
     <w:p>
@@ -2429,43 +2165,7 @@
           <w:sz w:val="20"/>
           <w:szCs w:val="20"/>
         </w:rPr>
-        <w:t xml:space="preserve">), </w:t>
-      </w:r>
-      <w:proofErr w:type="spellStart"/>
-      <w:r>
-        <w:rPr>
-          <w:rFonts w:ascii="Arial" w:hAnsi="Arial" w:cs="Arial"/>
-          <w:sz w:val="20"/>
-          <w:szCs w:val="20"/>
-        </w:rPr>
-        <w:t>fact</w:t>
-      </w:r>
-      <w:proofErr w:type="spellEnd"/>
-      <w:r>
-        <w:rPr>
-          <w:rFonts w:ascii="Arial" w:hAnsi="Arial" w:cs="Arial"/>
-          <w:sz w:val="20"/>
-          <w:szCs w:val="20"/>
-        </w:rPr>
-        <w:t xml:space="preserve">(n) e leitura de </w:t>
-      </w:r>
-      <w:proofErr w:type="spellStart"/>
-      <w:r>
-        <w:rPr>
-          <w:rFonts w:ascii="Arial" w:hAnsi="Arial" w:cs="Arial"/>
-          <w:sz w:val="20"/>
-          <w:szCs w:val="20"/>
-        </w:rPr>
-        <w:t>strings</w:t>
-      </w:r>
-      <w:proofErr w:type="spellEnd"/>
-      <w:r>
-        <w:rPr>
-          <w:rFonts w:ascii="Arial" w:hAnsi="Arial" w:cs="Arial"/>
-          <w:sz w:val="20"/>
-          <w:szCs w:val="20"/>
-        </w:rPr>
-        <w:t>.</w:t>
+        <w:t>), fact(n) e leitura de strings.</w:t>
       </w:r>
     </w:p>
     <w:p>
@@ -2501,15 +2201,7 @@
           <w:sz w:val="20"/>
           <w:szCs w:val="20"/>
         </w:rPr>
-        <w:t>Durante o desenvolvimento da gramática, surgiram alguns desafios específicos que exigiram ajustes manuais</w:t>
-      </w:r>
-      <w:r>
-        <w:rPr>
-          <w:rFonts w:ascii="Arial" w:hAnsi="Arial" w:cs="Arial"/>
-          <w:sz w:val="20"/>
-          <w:szCs w:val="20"/>
-        </w:rPr>
-        <w:t>, como por exemplo:</w:t>
+        <w:t>Durante o desenvolvimento da gramática, surgiram alguns desafios específicos que exigiram ajustes manuais, como por exemplo:</w:t>
       </w:r>
     </w:p>
     <w:p>
@@ -2533,7 +2225,6 @@
         </w:rPr>
         <w:t xml:space="preserve">Algumas palavras, como </w:t>
       </w:r>
-      <w:proofErr w:type="spellStart"/>
       <w:r>
         <w:rPr>
           <w:rStyle w:val="CdigoHTML"/>
@@ -2543,7 +2234,6 @@
         </w:rPr>
         <w:t>main</w:t>
       </w:r>
-      <w:proofErr w:type="spellEnd"/>
       <w:r>
         <w:rPr>
           <w:rFonts w:ascii="Arial" w:hAnsi="Arial" w:cs="Arial"/>
@@ -2626,42 +2316,7 @@
           <w:rStyle w:val="CdigoHTML"/>
           <w:rFonts w:ascii="Arial" w:eastAsiaTheme="majorEastAsia" w:hAnsi="Arial" w:cs="Arial"/>
         </w:rPr>
-        <w:t xml:space="preserve"> F</w:t>
-      </w:r>
-      <w:r>
-        <w:rPr>
-          <w:rStyle w:val="CdigoHTML"/>
-          <w:rFonts w:ascii="Arial" w:eastAsiaTheme="majorEastAsia" w:hAnsi="Arial" w:cs="Arial"/>
-        </w:rPr>
-        <w:t>oram utilizad</w:t>
-      </w:r>
-      <w:r>
-        <w:rPr>
-          <w:rStyle w:val="CdigoHTML"/>
-          <w:rFonts w:ascii="Arial" w:eastAsiaTheme="majorEastAsia" w:hAnsi="Arial" w:cs="Arial"/>
-        </w:rPr>
-        <w:t xml:space="preserve">as </w:t>
-      </w:r>
-      <w:r>
-        <w:rPr>
-          <w:rStyle w:val="CdigoHTML"/>
-          <w:rFonts w:ascii="Arial" w:eastAsiaTheme="majorEastAsia" w:hAnsi="Arial" w:cs="Arial"/>
-        </w:rPr>
-        <w:t>litera</w:t>
-      </w:r>
-      <w:r>
-        <w:rPr>
-          <w:rStyle w:val="CdigoHTML"/>
-          <w:rFonts w:ascii="Arial" w:eastAsiaTheme="majorEastAsia" w:hAnsi="Arial" w:cs="Arial"/>
-        </w:rPr>
-        <w:t xml:space="preserve">lmente </w:t>
-      </w:r>
-      <w:r>
-        <w:rPr>
-          <w:rStyle w:val="CdigoHTML"/>
-          <w:rFonts w:ascii="Arial" w:eastAsiaTheme="majorEastAsia" w:hAnsi="Arial" w:cs="Arial"/>
-        </w:rPr>
-        <w:t xml:space="preserve">nas regras do </w:t>
+        <w:t xml:space="preserve"> Foram utilizadas literalmente nas regras do </w:t>
       </w:r>
       <w:proofErr w:type="spellStart"/>
       <w:r>
@@ -2677,7 +2332,7 @@
           <w:rStyle w:val="CdigoHTML"/>
           <w:rFonts w:ascii="Arial" w:eastAsiaTheme="majorEastAsia" w:hAnsi="Arial" w:cs="Arial"/>
         </w:rPr>
-        <w:t xml:space="preserve"> ('</w:t>
+        <w:t xml:space="preserve"> ('main', '</w:t>
       </w:r>
       <w:proofErr w:type="spellStart"/>
       <w:r>
@@ -2685,7 +2340,7 @@
           <w:rStyle w:val="CdigoHTML"/>
           <w:rFonts w:ascii="Arial" w:eastAsiaTheme="majorEastAsia" w:hAnsi="Arial" w:cs="Arial"/>
         </w:rPr>
-        <w:t>main</w:t>
+        <w:t>read</w:t>
       </w:r>
       <w:proofErr w:type="spellEnd"/>
       <w:r>
@@ -2693,7 +2348,35 @@
           <w:rStyle w:val="CdigoHTML"/>
           <w:rFonts w:ascii="Arial" w:eastAsiaTheme="majorEastAsia" w:hAnsi="Arial" w:cs="Arial"/>
         </w:rPr>
-        <w:t>', '</w:t>
+        <w:t>', etc.), o que resolveu</w:t>
+      </w:r>
+      <w:r>
+        <w:rPr>
+          <w:rStyle w:val="CdigoHTML"/>
+          <w:rFonts w:ascii="Arial" w:eastAsiaTheme="majorEastAsia" w:hAnsi="Arial" w:cs="Arial"/>
+        </w:rPr>
+        <w:t xml:space="preserve"> momentaneamente</w:t>
+      </w:r>
+      <w:r>
+        <w:rPr>
+          <w:rStyle w:val="CdigoHTML"/>
+          <w:rFonts w:ascii="Arial" w:eastAsiaTheme="majorEastAsia" w:hAnsi="Arial" w:cs="Arial"/>
+        </w:rPr>
+        <w:t xml:space="preserve"> o nosso problema</w:t>
+      </w:r>
+      <w:r>
+        <w:rPr>
+          <w:rStyle w:val="CdigoHTML"/>
+          <w:rFonts w:ascii="Arial" w:eastAsiaTheme="majorEastAsia" w:hAnsi="Arial" w:cs="Arial"/>
+        </w:rPr>
+        <w:t xml:space="preserve">. </w:t>
+      </w:r>
+      <w:r>
+        <w:rPr>
+          <w:rStyle w:val="CdigoHTML"/>
+          <w:rFonts w:ascii="Arial" w:eastAsiaTheme="majorEastAsia" w:hAnsi="Arial" w:cs="Arial"/>
+        </w:rPr>
+        <w:t xml:space="preserve">Mais tarde, após uma análise teórica, compreendemos que a origem do conflito residia na posição incorreta dos </w:t>
       </w:r>
       <w:proofErr w:type="spellStart"/>
       <w:r>
@@ -2701,7 +2384,7 @@
           <w:rStyle w:val="CdigoHTML"/>
           <w:rFonts w:ascii="Arial" w:eastAsiaTheme="majorEastAsia" w:hAnsi="Arial" w:cs="Arial"/>
         </w:rPr>
-        <w:t>read</w:t>
+        <w:t>tokens</w:t>
       </w:r>
       <w:proofErr w:type="spellEnd"/>
       <w:r>
@@ -2709,15 +2392,33 @@
           <w:rStyle w:val="CdigoHTML"/>
           <w:rFonts w:ascii="Arial" w:eastAsiaTheme="majorEastAsia" w:hAnsi="Arial" w:cs="Arial"/>
         </w:rPr>
-        <w:t>', etc.), o que resolveu o</w:t>
-      </w:r>
-      <w:r>
-        <w:rPr>
-          <w:rStyle w:val="CdigoHTML"/>
-          <w:rFonts w:ascii="Arial" w:eastAsiaTheme="majorEastAsia" w:hAnsi="Arial" w:cs="Arial"/>
-        </w:rPr>
-        <w:t xml:space="preserve"> nosso</w:t>
-      </w:r>
+        <w:t xml:space="preserve"> no </w:t>
+      </w:r>
+      <w:proofErr w:type="spellStart"/>
+      <w:r>
+        <w:rPr>
+          <w:rStyle w:val="CdigoHTML"/>
+          <w:rFonts w:ascii="Arial" w:eastAsiaTheme="majorEastAsia" w:hAnsi="Arial" w:cs="Arial"/>
+        </w:rPr>
+        <w:t>lexer</w:t>
+      </w:r>
+      <w:proofErr w:type="spellEnd"/>
+      <w:r>
+        <w:rPr>
+          <w:rStyle w:val="CdigoHTML"/>
+          <w:rFonts w:ascii="Arial" w:eastAsiaTheme="majorEastAsia" w:hAnsi="Arial" w:cs="Arial"/>
+        </w:rPr>
+        <w:t xml:space="preserve">, o que gerava ambiguidade com outras regras, nomeadamente com o </w:t>
+      </w:r>
+      <w:proofErr w:type="spellStart"/>
+      <w:r>
+        <w:rPr>
+          <w:rStyle w:val="CdigoHTML"/>
+          <w:rFonts w:ascii="Arial" w:eastAsiaTheme="majorEastAsia" w:hAnsi="Arial" w:cs="Arial"/>
+        </w:rPr>
+        <w:t>token</w:t>
+      </w:r>
+      <w:proofErr w:type="spellEnd"/>
       <w:r>
         <w:rPr>
           <w:rStyle w:val="CdigoHTML"/>
@@ -2729,29 +2430,33 @@
         <w:rPr>
           <w:rStyle w:val="CdigoHTML"/>
           <w:rFonts w:ascii="Arial" w:eastAsiaTheme="majorEastAsia" w:hAnsi="Arial" w:cs="Arial"/>
-        </w:rPr>
-        <w:t>problema,</w:t>
-      </w:r>
-      <w:r>
-        <w:rPr>
-          <w:rStyle w:val="CdigoHTML"/>
-          <w:rFonts w:ascii="Arial" w:eastAsiaTheme="majorEastAsia" w:hAnsi="Arial" w:cs="Arial"/>
-        </w:rPr>
-        <w:t xml:space="preserve"> </w:t>
-      </w:r>
-      <w:r>
-        <w:rPr>
-          <w:rStyle w:val="CdigoHTML"/>
-          <w:rFonts w:ascii="Arial" w:eastAsiaTheme="majorEastAsia" w:hAnsi="Arial" w:cs="Arial"/>
-        </w:rPr>
-        <w:t>mas</w:t>
-      </w:r>
-      <w:r>
-        <w:rPr>
-          <w:rStyle w:val="CdigoHTML"/>
-          <w:rFonts w:ascii="Arial" w:eastAsiaTheme="majorEastAsia" w:hAnsi="Arial" w:cs="Arial"/>
-        </w:rPr>
-        <w:t xml:space="preserve"> esta abordagem ainda levanta dúvidas teóricas sobre o uso correto de palavras reservadas em gramáticas ANTLR, não tendo sido encontrado um fundamento claro que a justifique ou contraindique.</w:t>
+          <w:b/>
+          <w:bCs/>
+        </w:rPr>
+        <w:t>identificador</w:t>
+      </w:r>
+      <w:r>
+        <w:rPr>
+          <w:rStyle w:val="CdigoHTML"/>
+          <w:rFonts w:ascii="Arial" w:eastAsiaTheme="majorEastAsia" w:hAnsi="Arial" w:cs="Arial"/>
+        </w:rPr>
+        <w:t xml:space="preserve">. A reorganização das declarações de </w:t>
+      </w:r>
+      <w:proofErr w:type="spellStart"/>
+      <w:r>
+        <w:rPr>
+          <w:rStyle w:val="CdigoHTML"/>
+          <w:rFonts w:ascii="Arial" w:eastAsiaTheme="majorEastAsia" w:hAnsi="Arial" w:cs="Arial"/>
+        </w:rPr>
+        <w:t>tokens</w:t>
+      </w:r>
+      <w:proofErr w:type="spellEnd"/>
+      <w:r>
+        <w:rPr>
+          <w:rStyle w:val="CdigoHTML"/>
+          <w:rFonts w:ascii="Arial" w:eastAsiaTheme="majorEastAsia" w:hAnsi="Arial" w:cs="Arial"/>
+        </w:rPr>
+        <w:t xml:space="preserve"> resolveu o problema de forma definitiva.</w:t>
       </w:r>
     </w:p>
     <w:p>
@@ -2953,23 +2658,15 @@
           <w:sz w:val="20"/>
           <w:szCs w:val="20"/>
         </w:rPr>
-        <w:t xml:space="preserve"> tratava apenas operações simples e diretas, mas não reconhecia corretamente estruturas </w:t>
-      </w:r>
-      <w:r>
-        <w:rPr>
-          <w:rFonts w:ascii="Arial" w:hAnsi="Arial" w:cs="Arial"/>
-          <w:sz w:val="20"/>
-          <w:szCs w:val="20"/>
-        </w:rPr>
-        <w:t xml:space="preserve">mais complexas </w:t>
-      </w:r>
-      <w:r>
-        <w:rPr>
-          <w:rFonts w:ascii="Arial" w:hAnsi="Arial" w:cs="Arial"/>
-          <w:sz w:val="20"/>
-          <w:szCs w:val="20"/>
-        </w:rPr>
-        <w:t>como:</w:t>
+        <w:t xml:space="preserve"> tratava apenas operações simples e diretas, mas não reconhecia corretamente estruturas mais complexas como: </w:t>
+      </w:r>
+      <w:r>
+        <w:rPr>
+          <w:rFonts w:ascii="Arial" w:hAnsi="Arial" w:cs="Arial"/>
+          <w:sz w:val="20"/>
+          <w:szCs w:val="20"/>
+        </w:rPr>
+        <w:t>fact(n), v[i] e castings de</w:t>
       </w:r>
       <w:r>
         <w:rPr>
@@ -2979,42 +2676,47 @@
         </w:rPr>
         <w:t xml:space="preserve"> </w:t>
       </w:r>
+      <w:r>
+        <w:rPr>
+          <w:rFonts w:ascii="Arial" w:hAnsi="Arial" w:cs="Arial"/>
+          <w:sz w:val="20"/>
+          <w:szCs w:val="20"/>
+        </w:rPr>
+        <w:t>(</w:t>
+      </w:r>
       <w:proofErr w:type="spellStart"/>
       <w:r>
         <w:rPr>
-          <w:rStyle w:val="CdigoHTML"/>
-          <w:rFonts w:ascii="Arial" w:eastAsiaTheme="majorEastAsia" w:hAnsi="Arial" w:cs="Arial"/>
-        </w:rPr>
-        <w:t>fact</w:t>
+          <w:rFonts w:ascii="Arial" w:hAnsi="Arial" w:cs="Arial"/>
+          <w:sz w:val="20"/>
+          <w:szCs w:val="20"/>
+        </w:rPr>
+        <w:t>int</w:t>
       </w:r>
       <w:proofErr w:type="spellEnd"/>
       <w:r>
         <w:rPr>
-          <w:rStyle w:val="CdigoHTML"/>
-          <w:rFonts w:ascii="Arial" w:eastAsiaTheme="majorEastAsia" w:hAnsi="Arial" w:cs="Arial"/>
-        </w:rPr>
-        <w:t>(n)</w:t>
-      </w:r>
-      <w:r>
-        <w:rPr>
-          <w:rStyle w:val="CdigoHTML"/>
-          <w:rFonts w:ascii="Arial" w:eastAsiaTheme="majorEastAsia" w:hAnsi="Arial" w:cs="Arial"/>
+          <w:rFonts w:ascii="Arial" w:hAnsi="Arial" w:cs="Arial"/>
+          <w:sz w:val="20"/>
+          <w:szCs w:val="20"/>
+        </w:rPr>
+        <w:t>) x</w:t>
+      </w:r>
+      <w:r>
+        <w:rPr>
+          <w:rFonts w:ascii="Arial" w:hAnsi="Arial" w:cs="Arial"/>
+          <w:sz w:val="20"/>
+          <w:szCs w:val="20"/>
         </w:rPr>
         <w:t xml:space="preserve">, </w:t>
       </w:r>
       <w:r>
         <w:rPr>
-          <w:rStyle w:val="CdigoHTML"/>
-          <w:rFonts w:ascii="Arial" w:eastAsiaTheme="majorEastAsia" w:hAnsi="Arial" w:cs="Arial"/>
-        </w:rPr>
-        <w:t>v[i]</w:t>
-      </w:r>
-      <w:r>
-        <w:rPr>
-          <w:rStyle w:val="CdigoHTML"/>
-          <w:rFonts w:ascii="Arial" w:eastAsiaTheme="majorEastAsia" w:hAnsi="Arial" w:cs="Arial"/>
-        </w:rPr>
-        <w:t xml:space="preserve"> e castings de</w:t>
+          <w:rFonts w:ascii="Arial" w:hAnsi="Arial" w:cs="Arial"/>
+          <w:sz w:val="20"/>
+          <w:szCs w:val="20"/>
+        </w:rPr>
+        <w:t>(double) y.</w:t>
       </w:r>
       <w:r>
         <w:rPr>
@@ -3026,88 +2728,91 @@
       </w:r>
       <w:r>
         <w:rPr>
-          <w:rStyle w:val="CdigoHTML"/>
-          <w:rFonts w:ascii="Arial" w:eastAsiaTheme="majorEastAsia" w:hAnsi="Arial" w:cs="Arial"/>
-        </w:rPr>
-        <w:t>(</w:t>
-      </w:r>
-      <w:proofErr w:type="spellStart"/>
-      <w:r>
-        <w:rPr>
-          <w:rStyle w:val="CdigoHTML"/>
-          <w:rFonts w:ascii="Arial" w:eastAsiaTheme="majorEastAsia" w:hAnsi="Arial" w:cs="Arial"/>
-        </w:rPr>
-        <w:t>int</w:t>
-      </w:r>
-      <w:proofErr w:type="spellEnd"/>
-      <w:r>
-        <w:rPr>
-          <w:rStyle w:val="CdigoHTML"/>
-          <w:rFonts w:ascii="Arial" w:eastAsiaTheme="majorEastAsia" w:hAnsi="Arial" w:cs="Arial"/>
-        </w:rPr>
-        <w:t>) x</w:t>
-      </w:r>
-      <w:r>
-        <w:rPr>
-          <w:rFonts w:ascii="Arial" w:hAnsi="Arial" w:cs="Arial"/>
-          <w:sz w:val="20"/>
-          <w:szCs w:val="20"/>
-        </w:rPr>
-        <w:t xml:space="preserve">, </w:t>
-      </w:r>
-      <w:r>
-        <w:rPr>
-          <w:rStyle w:val="CdigoHTML"/>
-          <w:rFonts w:ascii="Arial" w:eastAsiaTheme="majorEastAsia" w:hAnsi="Arial" w:cs="Arial"/>
-        </w:rPr>
-        <w:t>(</w:t>
-      </w:r>
-      <w:proofErr w:type="spellStart"/>
-      <w:r>
-        <w:rPr>
-          <w:rStyle w:val="CdigoHTML"/>
-          <w:rFonts w:ascii="Arial" w:eastAsiaTheme="majorEastAsia" w:hAnsi="Arial" w:cs="Arial"/>
-        </w:rPr>
-        <w:t>double</w:t>
-      </w:r>
-      <w:proofErr w:type="spellEnd"/>
-      <w:r>
-        <w:rPr>
-          <w:rStyle w:val="CdigoHTML"/>
-          <w:rFonts w:ascii="Arial" w:eastAsiaTheme="majorEastAsia" w:hAnsi="Arial" w:cs="Arial"/>
-        </w:rPr>
-        <w:t>) y</w:t>
-      </w:r>
-      <w:r>
-        <w:rPr>
-          <w:rStyle w:val="CdigoHTML"/>
-          <w:rFonts w:ascii="Arial" w:eastAsiaTheme="majorEastAsia" w:hAnsi="Arial" w:cs="Arial"/>
-        </w:rPr>
-        <w:t xml:space="preserve">. Neste caso tivemos de fazer uma total reformulação da regra </w:t>
-      </w:r>
-      <w:proofErr w:type="spellStart"/>
-      <w:r>
-        <w:rPr>
-          <w:rStyle w:val="CdigoHTML"/>
-          <w:rFonts w:ascii="Arial" w:eastAsiaTheme="majorEastAsia" w:hAnsi="Arial" w:cs="Arial"/>
-        </w:rPr>
-        <w:t>primary</w:t>
-      </w:r>
-      <w:proofErr w:type="spellEnd"/>
-      <w:r>
-        <w:rPr>
-          <w:rStyle w:val="CdigoHTML"/>
-          <w:rFonts w:ascii="Arial" w:eastAsiaTheme="majorEastAsia" w:hAnsi="Arial" w:cs="Arial"/>
-        </w:rPr>
-        <w:t xml:space="preserve"> e as suas ramificações, </w:t>
-      </w:r>
-      <w:r>
-        <w:rPr>
-          <w:rFonts w:ascii="Arial" w:hAnsi="Arial" w:cs="Arial"/>
-          <w:sz w:val="20"/>
-          <w:szCs w:val="20"/>
-        </w:rPr>
-        <w:t>permitindo expressar essas construções de forma clara e não ambígua, respeitando a precedência dos operadores.</w:t>
+          <w:rFonts w:ascii="Arial" w:hAnsi="Arial" w:cs="Arial"/>
+          <w:sz w:val="20"/>
+          <w:szCs w:val="20"/>
+        </w:rPr>
+        <w:t>Estas construções fazem parte da base da hierarquia das expressões e, por isso, a limitação residia na definição da regra primary, que representa os elementos terminais de uma expressão.</w:t>
+      </w:r>
+      <w:r>
+        <w:rPr>
+          <w:rFonts w:ascii="Arial" w:hAnsi="Arial" w:cs="Arial"/>
+          <w:sz w:val="20"/>
+          <w:szCs w:val="20"/>
+        </w:rPr>
+        <w:t xml:space="preserve"> </w:t>
+      </w:r>
+      <w:r>
+        <w:rPr>
+          <w:rFonts w:ascii="Arial" w:hAnsi="Arial" w:cs="Arial"/>
+          <w:sz w:val="20"/>
+          <w:szCs w:val="20"/>
+        </w:rPr>
+        <w:t>Neste caso tivemos de fazer uma total reformulação da regra primary e as suas ramificações,</w:t>
+      </w:r>
+      <w:r>
+        <w:rPr>
+          <w:rFonts w:ascii="Arial" w:hAnsi="Arial" w:cs="Arial"/>
+          <w:sz w:val="20"/>
+          <w:szCs w:val="20"/>
+        </w:rPr>
+        <w:t xml:space="preserve"> </w:t>
+      </w:r>
+      <w:r>
+        <w:rPr>
+          <w:rFonts w:ascii="Arial" w:hAnsi="Arial" w:cs="Arial"/>
+          <w:sz w:val="20"/>
+          <w:szCs w:val="20"/>
+        </w:rPr>
+        <w:t xml:space="preserve">e forma a suportar expressões compostas e encadeadas, garantindo </w:t>
+      </w:r>
+      <w:r>
+        <w:rPr>
+          <w:rFonts w:ascii="Arial" w:hAnsi="Arial" w:cs="Arial"/>
+          <w:sz w:val="20"/>
+          <w:szCs w:val="20"/>
+        </w:rPr>
+        <w:t>assim que é respeitado</w:t>
+      </w:r>
+      <w:r>
+        <w:rPr>
+          <w:rFonts w:ascii="Arial" w:hAnsi="Arial" w:cs="Arial"/>
+          <w:sz w:val="20"/>
+          <w:szCs w:val="20"/>
+        </w:rPr>
+        <w:t xml:space="preserve"> a precedência dos operadores</w:t>
+      </w:r>
+      <w:r>
+        <w:rPr>
+          <w:rFonts w:ascii="Arial" w:hAnsi="Arial" w:cs="Arial"/>
+          <w:sz w:val="20"/>
+          <w:szCs w:val="20"/>
+        </w:rPr>
+        <w:t xml:space="preserve"> e</w:t>
+      </w:r>
+      <w:r>
+        <w:rPr>
+          <w:rFonts w:ascii="Arial" w:hAnsi="Arial" w:cs="Arial"/>
+          <w:sz w:val="20"/>
+          <w:szCs w:val="20"/>
+        </w:rPr>
+        <w:t xml:space="preserve"> </w:t>
+      </w:r>
+      <w:r>
+        <w:rPr>
+          <w:rFonts w:ascii="Arial" w:hAnsi="Arial" w:cs="Arial"/>
+          <w:sz w:val="20"/>
+          <w:szCs w:val="20"/>
+        </w:rPr>
+        <w:t>eliminado</w:t>
+      </w:r>
+      <w:r>
+        <w:rPr>
+          <w:rFonts w:ascii="Arial" w:hAnsi="Arial" w:cs="Arial"/>
+          <w:sz w:val="20"/>
+          <w:szCs w:val="20"/>
+        </w:rPr>
+        <w:t xml:space="preserve"> ambiguidades</w:t>
       </w:r>
     </w:p>
     <w:p>
@@ -3146,8 +2851,9 @@
           <w:sz w:val="20"/>
           <w:szCs w:val="20"/>
         </w:rPr>
+        <w:lastRenderedPageBreak/>
         <w:pict w14:anchorId="785938C4">
-          <v:rect id="_x0000_i1027" alt="" style="width:425.2pt;height:.05pt;mso-width-percent:0;mso-height-percent:0;mso-width-percent:0;mso-height-percent:0" o:hralign="center" o:hrstd="t" o:hr="t" fillcolor="#a0a0a0" stroked="f"/>
+          <v:rect id="_x0000_i1026" alt="" style="width:425.2pt;height:.05pt;mso-width-percent:0;mso-height-percent:0;mso-width-percent:0;mso-height-percent:0" o:hralign="center" o:hrstd="t" o:hr="t" fillcolor="#a0a0a0" stroked="f"/>
         </w:pict>
       </w:r>
     </w:p>
@@ -3236,8 +2942,19 @@
           <w:sz w:val="20"/>
           <w:szCs w:val="20"/>
         </w:rPr>
-        <w:t xml:space="preserve">) da </w:t>
-      </w:r>
+        <w:t>) da gramática identificados no enunciado (declarações e atribuições) de modo unitário para nos ajudar a validar durante a construção. De seguida avançámos para testes de integração, tendo como dados iniciais os exemplos de programas completos providenciados, focando-nos finalmente nos casos de limite e falha.</w:t>
+      </w:r>
+    </w:p>
+    <w:p>
+      <w:pPr>
+        <w:spacing w:line="360" w:lineRule="auto"/>
+        <w:rPr>
+          <w:rStyle w:val="Forte"/>
+          <w:rFonts w:ascii="Arial" w:hAnsi="Arial" w:cs="Arial"/>
+          <w:sz w:val="20"/>
+          <w:szCs w:val="20"/>
+        </w:rPr>
+      </w:pPr>
       <w:r>
         <w:rPr>
           <w:rStyle w:val="Forte"/>
@@ -3247,35 +2964,12 @@
           <w:sz w:val="20"/>
           <w:szCs w:val="20"/>
         </w:rPr>
-        <w:lastRenderedPageBreak/>
-        <w:t>gramática identificados no enunciado (declarações e atribuições) de modo unitário para nos ajudar a validar durante a construção. De seguida avançámos para testes de integração, tendo como dados iniciais os exemplos de programas completos providenciados, focando-nos finalmente nos casos de limite e falha.</w:t>
+        <w:br/>
+        <w:t>Nos Anexos podem encontrar um resumo mais completo dos testes concluídos.</w:t>
       </w:r>
     </w:p>
     <w:p>
       <w:pPr>
-        <w:spacing w:line="360" w:lineRule="auto"/>
-        <w:rPr>
-          <w:rStyle w:val="Forte"/>
-          <w:rFonts w:ascii="Arial" w:hAnsi="Arial" w:cs="Arial"/>
-          <w:sz w:val="20"/>
-          <w:szCs w:val="20"/>
-        </w:rPr>
-      </w:pPr>
-      <w:r>
-        <w:rPr>
-          <w:rStyle w:val="Forte"/>
-          <w:rFonts w:ascii="Arial" w:hAnsi="Arial" w:cs="Arial"/>
-          <w:b w:val="0"/>
-          <w:bCs w:val="0"/>
-          <w:sz w:val="20"/>
-          <w:szCs w:val="20"/>
-        </w:rPr>
-        <w:br/>
-        <w:t>Nos Anexos podem encontrar um resumo mais completo dos testes concluídos.</w:t>
-      </w:r>
-    </w:p>
-    <w:p>
-      <w:pPr>
         <w:spacing w:after="0" w:line="360" w:lineRule="auto"/>
         <w:rPr>
           <w:rFonts w:ascii="Arial" w:hAnsi="Arial" w:cs="Arial"/>
@@ -3291,7 +2985,7 @@
           <w:szCs w:val="20"/>
         </w:rPr>
         <w:pict w14:anchorId="66C9707E">
-          <v:rect id="_x0000_i1026" alt="" style="width:425.2pt;height:.05pt;mso-width-percent:0;mso-height-percent:0;mso-width-percent:0;mso-height-percent:0" o:hralign="center" o:hrstd="t" o:hr="t" fillcolor="#a0a0a0" stroked="f"/>
+          <v:rect id="_x0000_i1027" alt="" style="width:425.2pt;height:.05pt;mso-width-percent:0;mso-height-percent:0;mso-width-percent:0;mso-height-percent:0" o:hralign="center" o:hrstd="t" o:hr="t" fillcolor="#a0a0a0" stroked="f"/>
         </w:pict>
       </w:r>
     </w:p>
@@ -3490,7 +3184,7 @@
           <w:szCs w:val="20"/>
         </w:rPr>
         <w:pict w14:anchorId="2A0B4BCE">
-          <v:rect id="_x0000_i1025" alt="" style="width:425.2pt;height:.05pt;mso-width-percent:0;mso-height-percent:0;mso-width-percent:0;mso-height-percent:0" o:hralign="center" o:hrstd="t" o:hr="t" fillcolor="#a0a0a0" stroked="f"/>
+          <v:rect id="_x0000_i1028" alt="" style="width:425.2pt;height:.05pt;mso-width-percent:0;mso-height-percent:0;mso-width-percent:0;mso-height-percent:0" o:hralign="center" o:hrstd="t" o:hr="t" fillcolor="#a0a0a0" stroked="f"/>
         </w:pict>
       </w:r>
     </w:p>
@@ -6831,7 +6525,6 @@
   <w:style w:type="character" w:default="1" w:styleId="Tipodeletrapredefinidodopargrafo">
     <w:name w:val="Default Paragraph Font"/>
     <w:uiPriority w:val="1"/>
-    <w:semiHidden/>
     <w:unhideWhenUsed/>
   </w:style>
   <w:style w:type="table" w:default="1" w:styleId="Tabelanormal">

</xml_diff>

<commit_message>
Adicionado o funcionamento do Parser e mais algumas dificuldades
</commit_message>
<xml_diff>
--- a/MOCC_relatorio_1702430_1702194.docx
+++ b/MOCC_relatorio_1702430_1702194.docx
@@ -1082,6 +1082,7 @@
         </w:rPr>
         <w:t>==</w:t>
       </w:r>
+      <w:proofErr w:type="gramStart"/>
       <w:r>
         <w:rPr>
           <w:rFonts w:ascii="Arial" w:hAnsi="Arial" w:cs="Arial"/>
@@ -1099,7 +1100,17 @@
           <w:i/>
           <w:iCs/>
         </w:rPr>
-        <w:t>!=</w:t>
+        <w:t>!</w:t>
+      </w:r>
+      <w:proofErr w:type="gramEnd"/>
+      <w:r>
+        <w:rPr>
+          <w:rStyle w:val="CdigoHTML"/>
+          <w:rFonts w:ascii="Arial" w:eastAsiaTheme="majorEastAsia" w:hAnsi="Arial" w:cs="Arial"/>
+          <w:i/>
+          <w:iCs/>
+        </w:rPr>
+        <w:t>=</w:t>
       </w:r>
       <w:r>
         <w:rPr>
@@ -2201,6 +2212,1211 @@
           <w:sz w:val="20"/>
           <w:szCs w:val="20"/>
         </w:rPr>
+        <w:t xml:space="preserve">Funcionamento do </w:t>
+      </w:r>
+      <w:proofErr w:type="spellStart"/>
+      <w:r>
+        <w:rPr>
+          <w:rFonts w:ascii="Arial" w:hAnsi="Arial" w:cs="Arial"/>
+          <w:sz w:val="20"/>
+          <w:szCs w:val="20"/>
+        </w:rPr>
+        <w:t>Parser</w:t>
+      </w:r>
+      <w:proofErr w:type="spellEnd"/>
+      <w:r>
+        <w:rPr>
+          <w:rFonts w:ascii="Arial" w:hAnsi="Arial" w:cs="Arial"/>
+          <w:sz w:val="20"/>
+          <w:szCs w:val="20"/>
+        </w:rPr>
+        <w:t>:</w:t>
+      </w:r>
+    </w:p>
+    <w:p>
+      <w:pPr>
+        <w:spacing w:before="100" w:beforeAutospacing="1" w:after="100" w:afterAutospacing="1" w:line="360" w:lineRule="auto"/>
+        <w:rPr>
+          <w:rFonts w:ascii="Arial" w:hAnsi="Arial" w:cs="Arial"/>
+          <w:sz w:val="20"/>
+          <w:szCs w:val="20"/>
+        </w:rPr>
+      </w:pPr>
+      <w:r>
+        <w:rPr>
+          <w:rFonts w:ascii="Arial" w:hAnsi="Arial" w:cs="Arial"/>
+          <w:sz w:val="20"/>
+          <w:szCs w:val="20"/>
+        </w:rPr>
+        <w:t xml:space="preserve">O ponto de entrada do </w:t>
+      </w:r>
+      <w:proofErr w:type="spellStart"/>
+      <w:r>
+        <w:rPr>
+          <w:rFonts w:ascii="Arial" w:hAnsi="Arial" w:cs="Arial"/>
+          <w:sz w:val="20"/>
+          <w:szCs w:val="20"/>
+        </w:rPr>
+        <w:t>parser</w:t>
+      </w:r>
+      <w:proofErr w:type="spellEnd"/>
+      <w:r>
+        <w:rPr>
+          <w:rFonts w:ascii="Arial" w:hAnsi="Arial" w:cs="Arial"/>
+          <w:sz w:val="20"/>
+          <w:szCs w:val="20"/>
+        </w:rPr>
+        <w:t xml:space="preserve"> é a regra programa</w:t>
+      </w:r>
+      <w:r>
+        <w:rPr>
+          <w:rFonts w:ascii="Arial" w:hAnsi="Arial" w:cs="Arial"/>
+          <w:sz w:val="20"/>
+          <w:szCs w:val="20"/>
+        </w:rPr>
+        <w:t xml:space="preserve">, </w:t>
+      </w:r>
+      <w:r>
+        <w:rPr>
+          <w:rFonts w:ascii="Arial" w:hAnsi="Arial" w:cs="Arial"/>
+          <w:sz w:val="20"/>
+          <w:szCs w:val="20"/>
+        </w:rPr>
+        <w:t xml:space="preserve">que é responsável pela definição da estrutura principal da linguagem definida por esta </w:t>
+      </w:r>
+      <w:r>
+        <w:rPr>
+          <w:rFonts w:ascii="Arial" w:hAnsi="Arial" w:cs="Arial"/>
+          <w:sz w:val="20"/>
+          <w:szCs w:val="20"/>
+        </w:rPr>
+        <w:t>gramática</w:t>
+      </w:r>
+      <w:r>
+        <w:rPr>
+          <w:rFonts w:ascii="Arial" w:hAnsi="Arial" w:cs="Arial"/>
+          <w:sz w:val="20"/>
+          <w:szCs w:val="20"/>
+        </w:rPr>
+        <w:t>.</w:t>
+      </w:r>
+      <w:r>
+        <w:rPr>
+          <w:rFonts w:ascii="Arial" w:hAnsi="Arial" w:cs="Arial"/>
+          <w:sz w:val="20"/>
+          <w:szCs w:val="20"/>
+        </w:rPr>
+        <w:t xml:space="preserve"> </w:t>
+      </w:r>
+      <w:r>
+        <w:rPr>
+          <w:rFonts w:ascii="Arial" w:hAnsi="Arial" w:cs="Arial"/>
+          <w:sz w:val="20"/>
+          <w:szCs w:val="20"/>
+        </w:rPr>
+        <w:t>Esta regra obriga a que o programa seja</w:t>
+      </w:r>
+      <w:r>
+        <w:rPr>
+          <w:rFonts w:ascii="Arial" w:hAnsi="Arial" w:cs="Arial"/>
+          <w:sz w:val="20"/>
+          <w:szCs w:val="20"/>
+        </w:rPr>
+        <w:t xml:space="preserve"> compost</w:t>
+      </w:r>
+      <w:r>
+        <w:rPr>
+          <w:rFonts w:ascii="Arial" w:hAnsi="Arial" w:cs="Arial"/>
+          <w:sz w:val="20"/>
+          <w:szCs w:val="20"/>
+        </w:rPr>
+        <w:t>o</w:t>
+      </w:r>
+      <w:r>
+        <w:rPr>
+          <w:rFonts w:ascii="Arial" w:hAnsi="Arial" w:cs="Arial"/>
+          <w:sz w:val="20"/>
+          <w:szCs w:val="20"/>
+        </w:rPr>
+        <w:t xml:space="preserve"> por dois elementos obrigatórios, </w:t>
+      </w:r>
+      <w:r>
+        <w:rPr>
+          <w:rFonts w:ascii="Arial" w:hAnsi="Arial" w:cs="Arial"/>
+          <w:sz w:val="20"/>
+          <w:szCs w:val="20"/>
+        </w:rPr>
+        <w:t xml:space="preserve">um </w:t>
+      </w:r>
+      <w:r>
+        <w:rPr>
+          <w:rFonts w:ascii="Arial" w:hAnsi="Arial" w:cs="Arial"/>
+          <w:sz w:val="20"/>
+          <w:szCs w:val="20"/>
+        </w:rPr>
+        <w:t xml:space="preserve">dos </w:t>
+      </w:r>
+      <w:r>
+        <w:rPr>
+          <w:rFonts w:ascii="Arial" w:hAnsi="Arial" w:cs="Arial"/>
+          <w:sz w:val="20"/>
+          <w:szCs w:val="20"/>
+        </w:rPr>
+        <w:t>elemento</w:t>
+      </w:r>
+      <w:r>
+        <w:rPr>
+          <w:rFonts w:ascii="Arial" w:hAnsi="Arial" w:cs="Arial"/>
+          <w:sz w:val="20"/>
+          <w:szCs w:val="20"/>
+        </w:rPr>
+        <w:t>s</w:t>
+      </w:r>
+      <w:r>
+        <w:rPr>
+          <w:rFonts w:ascii="Arial" w:hAnsi="Arial" w:cs="Arial"/>
+          <w:sz w:val="20"/>
+          <w:szCs w:val="20"/>
+        </w:rPr>
+        <w:t xml:space="preserve"> é o protótipo e o outro o corpo</w:t>
+      </w:r>
+      <w:r>
+        <w:rPr>
+          <w:rFonts w:ascii="Arial" w:hAnsi="Arial" w:cs="Arial"/>
+          <w:sz w:val="20"/>
+          <w:szCs w:val="20"/>
+        </w:rPr>
+        <w:t>, terminando com o fim do ficheiro.</w:t>
+      </w:r>
+      <w:r>
+        <w:rPr>
+          <w:rFonts w:ascii="Arial" w:hAnsi="Arial" w:cs="Arial"/>
+          <w:sz w:val="20"/>
+          <w:szCs w:val="20"/>
+        </w:rPr>
+        <w:t xml:space="preserve"> A ideia de ter esta regra é garantir que os protótipos, seja</w:t>
+      </w:r>
+      <w:r>
+        <w:rPr>
+          <w:rFonts w:ascii="Arial" w:hAnsi="Arial" w:cs="Arial"/>
+          <w:sz w:val="20"/>
+          <w:szCs w:val="20"/>
+        </w:rPr>
+        <w:t>m</w:t>
+      </w:r>
+      <w:r>
+        <w:rPr>
+          <w:rFonts w:ascii="Arial" w:hAnsi="Arial" w:cs="Arial"/>
+          <w:sz w:val="20"/>
+          <w:szCs w:val="20"/>
+        </w:rPr>
+        <w:t xml:space="preserve"> </w:t>
+      </w:r>
+      <w:r>
+        <w:rPr>
+          <w:rFonts w:ascii="Arial" w:hAnsi="Arial" w:cs="Arial"/>
+          <w:sz w:val="20"/>
+          <w:szCs w:val="20"/>
+        </w:rPr>
+        <w:t xml:space="preserve">obrigatoriamente </w:t>
+      </w:r>
+      <w:r>
+        <w:rPr>
+          <w:rFonts w:ascii="Arial" w:hAnsi="Arial" w:cs="Arial"/>
+          <w:sz w:val="20"/>
+          <w:szCs w:val="20"/>
+        </w:rPr>
+        <w:t>declarad</w:t>
+      </w:r>
+      <w:r>
+        <w:rPr>
+          <w:rFonts w:ascii="Arial" w:hAnsi="Arial" w:cs="Arial"/>
+          <w:sz w:val="20"/>
+          <w:szCs w:val="20"/>
+        </w:rPr>
+        <w:t>as</w:t>
+      </w:r>
+      <w:r>
+        <w:rPr>
+          <w:rFonts w:ascii="Arial" w:hAnsi="Arial" w:cs="Arial"/>
+          <w:sz w:val="20"/>
+          <w:szCs w:val="20"/>
+        </w:rPr>
+        <w:t xml:space="preserve"> antes</w:t>
+      </w:r>
+      <w:r>
+        <w:rPr>
+          <w:rFonts w:ascii="Arial" w:hAnsi="Arial" w:cs="Arial"/>
+          <w:sz w:val="20"/>
+          <w:szCs w:val="20"/>
+        </w:rPr>
+        <w:t xml:space="preserve"> das funções</w:t>
+      </w:r>
+      <w:r>
+        <w:rPr>
+          <w:rFonts w:ascii="Arial" w:hAnsi="Arial" w:cs="Arial"/>
+          <w:sz w:val="20"/>
+          <w:szCs w:val="20"/>
+        </w:rPr>
+        <w:t xml:space="preserve">. </w:t>
+      </w:r>
+    </w:p>
+    <w:p>
+      <w:pPr>
+        <w:spacing w:before="100" w:beforeAutospacing="1" w:after="100" w:afterAutospacing="1" w:line="360" w:lineRule="auto"/>
+        <w:rPr>
+          <w:rFonts w:ascii="Arial" w:hAnsi="Arial" w:cs="Arial"/>
+          <w:sz w:val="20"/>
+          <w:szCs w:val="20"/>
+        </w:rPr>
+      </w:pPr>
+      <w:r>
+        <w:rPr>
+          <w:rFonts w:ascii="Arial" w:hAnsi="Arial" w:cs="Arial"/>
+          <w:sz w:val="20"/>
+          <w:szCs w:val="20"/>
+        </w:rPr>
+        <w:t xml:space="preserve">Especificando um pouco o funcionamento dos protótipos, aqui a ideia foi garantir que, </w:t>
+      </w:r>
+      <w:r>
+        <w:rPr>
+          <w:rFonts w:ascii="Arial" w:hAnsi="Arial" w:cs="Arial"/>
+          <w:sz w:val="20"/>
+          <w:szCs w:val="20"/>
+        </w:rPr>
+        <w:t>esteja</w:t>
+      </w:r>
+      <w:r>
+        <w:rPr>
+          <w:rFonts w:ascii="Arial" w:hAnsi="Arial" w:cs="Arial"/>
+          <w:sz w:val="20"/>
+          <w:szCs w:val="20"/>
+        </w:rPr>
+        <w:t xml:space="preserve"> garantido pelo menos o protótipo da função main, </w:t>
+      </w:r>
+      <w:r>
+        <w:rPr>
+          <w:rFonts w:ascii="Arial" w:hAnsi="Arial" w:cs="Arial"/>
+          <w:sz w:val="20"/>
+          <w:szCs w:val="20"/>
+        </w:rPr>
+        <w:t xml:space="preserve">via </w:t>
+      </w:r>
+      <w:proofErr w:type="spellStart"/>
+      <w:r>
+        <w:rPr>
+          <w:rFonts w:ascii="Arial" w:hAnsi="Arial" w:cs="Arial"/>
+          <w:sz w:val="20"/>
+          <w:szCs w:val="20"/>
+        </w:rPr>
+        <w:t>prototipoPrincipal</w:t>
+      </w:r>
+      <w:proofErr w:type="spellEnd"/>
+      <w:r>
+        <w:rPr>
+          <w:rFonts w:ascii="Arial" w:hAnsi="Arial" w:cs="Arial"/>
+          <w:sz w:val="20"/>
+          <w:szCs w:val="20"/>
+        </w:rPr>
+        <w:t xml:space="preserve">, podendo haver antes ou depois declarações dos outros </w:t>
+      </w:r>
+      <w:r>
+        <w:rPr>
+          <w:rFonts w:ascii="Arial" w:hAnsi="Arial" w:cs="Arial"/>
+          <w:sz w:val="20"/>
+          <w:szCs w:val="20"/>
+        </w:rPr>
+        <w:t>protótipos</w:t>
+      </w:r>
+      <w:r>
+        <w:rPr>
+          <w:rFonts w:ascii="Arial" w:hAnsi="Arial" w:cs="Arial"/>
+          <w:sz w:val="20"/>
+          <w:szCs w:val="20"/>
+        </w:rPr>
+        <w:t>.</w:t>
+      </w:r>
+    </w:p>
+    <w:p>
+      <w:pPr>
+        <w:spacing w:before="100" w:beforeAutospacing="1" w:after="100" w:afterAutospacing="1" w:line="360" w:lineRule="auto"/>
+        <w:rPr>
+          <w:rFonts w:ascii="Arial" w:hAnsi="Arial" w:cs="Arial"/>
+          <w:sz w:val="20"/>
+          <w:szCs w:val="20"/>
+        </w:rPr>
+      </w:pPr>
+      <w:r>
+        <w:rPr>
+          <w:rFonts w:ascii="Arial" w:hAnsi="Arial" w:cs="Arial"/>
+          <w:sz w:val="20"/>
+          <w:szCs w:val="20"/>
+        </w:rPr>
+        <w:t>Na regra corpo</w:t>
+      </w:r>
+      <w:r>
+        <w:rPr>
+          <w:rFonts w:ascii="Arial" w:hAnsi="Arial" w:cs="Arial"/>
+          <w:sz w:val="20"/>
+          <w:szCs w:val="20"/>
+        </w:rPr>
+        <w:t>, podemos ter</w:t>
+      </w:r>
+      <w:r>
+        <w:rPr>
+          <w:rFonts w:ascii="Arial" w:hAnsi="Arial" w:cs="Arial"/>
+          <w:sz w:val="20"/>
+          <w:szCs w:val="20"/>
+        </w:rPr>
+        <w:t>, nenhuma ou</w:t>
+      </w:r>
+      <w:r>
+        <w:rPr>
+          <w:rFonts w:ascii="Arial" w:hAnsi="Arial" w:cs="Arial"/>
+          <w:sz w:val="20"/>
+          <w:szCs w:val="20"/>
+        </w:rPr>
+        <w:t xml:space="preserve"> </w:t>
+      </w:r>
+      <w:r>
+        <w:rPr>
+          <w:rFonts w:ascii="Arial" w:hAnsi="Arial" w:cs="Arial"/>
+          <w:sz w:val="20"/>
+          <w:szCs w:val="20"/>
+        </w:rPr>
+        <w:t>várias unidades</w:t>
+      </w:r>
+      <w:r>
+        <w:rPr>
+          <w:rFonts w:ascii="Arial" w:hAnsi="Arial" w:cs="Arial"/>
+          <w:sz w:val="20"/>
+          <w:szCs w:val="20"/>
+        </w:rPr>
+        <w:t>, unidades essas que podem ser declarações de variáveis ou de definições de funções</w:t>
+      </w:r>
+      <w:r>
+        <w:rPr>
+          <w:rFonts w:ascii="Arial" w:hAnsi="Arial" w:cs="Arial"/>
+          <w:sz w:val="20"/>
+          <w:szCs w:val="20"/>
+        </w:rPr>
+        <w:t xml:space="preserve"> com corpo</w:t>
+      </w:r>
+      <w:r>
+        <w:rPr>
+          <w:rFonts w:ascii="Arial" w:hAnsi="Arial" w:cs="Arial"/>
+          <w:sz w:val="20"/>
+          <w:szCs w:val="20"/>
+        </w:rPr>
+        <w:t xml:space="preserve">, porém esta regra obriga a que, mesmo que não tenhamos nenhuma unidade declarada, temos </w:t>
+      </w:r>
+      <w:r>
+        <w:rPr>
+          <w:rFonts w:ascii="Arial" w:hAnsi="Arial" w:cs="Arial"/>
+          <w:sz w:val="20"/>
+          <w:szCs w:val="20"/>
+        </w:rPr>
+        <w:t>de</w:t>
+      </w:r>
+      <w:r>
+        <w:rPr>
+          <w:rFonts w:ascii="Arial" w:hAnsi="Arial" w:cs="Arial"/>
+          <w:sz w:val="20"/>
+          <w:szCs w:val="20"/>
+        </w:rPr>
+        <w:t xml:space="preserve"> ter a função </w:t>
+      </w:r>
+      <w:r>
+        <w:rPr>
+          <w:rFonts w:ascii="Arial" w:hAnsi="Arial" w:cs="Arial"/>
+          <w:sz w:val="20"/>
+          <w:szCs w:val="20"/>
+        </w:rPr>
+        <w:t>principal, main</w:t>
+      </w:r>
+      <w:r>
+        <w:rPr>
+          <w:rFonts w:ascii="Arial" w:hAnsi="Arial" w:cs="Arial"/>
+          <w:sz w:val="20"/>
+          <w:szCs w:val="20"/>
+        </w:rPr>
+        <w:t>.</w:t>
+      </w:r>
+    </w:p>
+    <w:p>
+      <w:pPr>
+        <w:spacing w:before="100" w:beforeAutospacing="1" w:after="100" w:afterAutospacing="1" w:line="360" w:lineRule="auto"/>
+        <w:rPr>
+          <w:rFonts w:ascii="Arial" w:hAnsi="Arial" w:cs="Arial"/>
+          <w:sz w:val="20"/>
+          <w:szCs w:val="20"/>
+        </w:rPr>
+      </w:pPr>
+      <w:r>
+        <w:rPr>
+          <w:rFonts w:ascii="Arial" w:hAnsi="Arial" w:cs="Arial"/>
+          <w:sz w:val="20"/>
+          <w:szCs w:val="20"/>
+        </w:rPr>
+        <w:t>Na definição d</w:t>
+      </w:r>
+      <w:r>
+        <w:rPr>
+          <w:rFonts w:ascii="Arial" w:hAnsi="Arial" w:cs="Arial"/>
+          <w:sz w:val="20"/>
+          <w:szCs w:val="20"/>
+        </w:rPr>
+        <w:t>os protótipos e das funções</w:t>
+      </w:r>
+      <w:r>
+        <w:rPr>
+          <w:rFonts w:ascii="Arial" w:hAnsi="Arial" w:cs="Arial"/>
+          <w:sz w:val="20"/>
+          <w:szCs w:val="20"/>
+        </w:rPr>
+        <w:t xml:space="preserve"> identificamos que parametros es</w:t>
+      </w:r>
+      <w:r>
+        <w:rPr>
+          <w:rFonts w:ascii="Arial" w:hAnsi="Arial" w:cs="Arial"/>
+          <w:sz w:val="20"/>
+          <w:szCs w:val="20"/>
+        </w:rPr>
+        <w:t>tes podem receber, feito com recurso à regra parametros</w:t>
+      </w:r>
+      <w:r>
+        <w:rPr>
+          <w:rFonts w:ascii="Arial" w:hAnsi="Arial" w:cs="Arial"/>
+          <w:sz w:val="20"/>
+          <w:szCs w:val="20"/>
+        </w:rPr>
+        <w:t xml:space="preserve">. </w:t>
+      </w:r>
+      <w:r>
+        <w:rPr>
+          <w:rFonts w:ascii="Arial" w:hAnsi="Arial" w:cs="Arial"/>
+          <w:sz w:val="20"/>
+          <w:szCs w:val="20"/>
+        </w:rPr>
+        <w:t>Com esta regra conseguimos</w:t>
+      </w:r>
+      <w:r>
+        <w:rPr>
+          <w:rFonts w:ascii="Arial" w:hAnsi="Arial" w:cs="Arial"/>
+          <w:sz w:val="20"/>
+          <w:szCs w:val="20"/>
+        </w:rPr>
+        <w:t xml:space="preserve"> definir os vários tipos de cabeçalhos que podemos ter, ou seja, podemos ter funções que não têm argumentos</w:t>
+      </w:r>
+      <w:r>
+        <w:rPr>
+          <w:rFonts w:ascii="Arial" w:hAnsi="Arial" w:cs="Arial"/>
+          <w:sz w:val="20"/>
+          <w:szCs w:val="20"/>
+        </w:rPr>
+        <w:t>, ou ter por exemplo a possibilidade de passar vetores como argumentos.</w:t>
+      </w:r>
+      <w:r>
+        <w:rPr>
+          <w:rFonts w:ascii="Arial" w:hAnsi="Arial" w:cs="Arial"/>
+          <w:sz w:val="20"/>
+          <w:szCs w:val="20"/>
+        </w:rPr>
+        <w:t xml:space="preserve"> A regra </w:t>
+      </w:r>
+      <w:r>
+        <w:rPr>
+          <w:rFonts w:ascii="Arial" w:hAnsi="Arial" w:cs="Arial"/>
+          <w:sz w:val="20"/>
+          <w:szCs w:val="20"/>
+        </w:rPr>
+        <w:t xml:space="preserve">parâmetro </w:t>
+      </w:r>
+      <w:r>
+        <w:rPr>
+          <w:rFonts w:ascii="Arial" w:hAnsi="Arial" w:cs="Arial"/>
+          <w:sz w:val="20"/>
+          <w:szCs w:val="20"/>
+        </w:rPr>
+        <w:t>pode suportar parametros com ou sem identificadores assim como vetores</w:t>
+      </w:r>
+      <w:r>
+        <w:rPr>
+          <w:rFonts w:ascii="Arial" w:hAnsi="Arial" w:cs="Arial"/>
+          <w:sz w:val="20"/>
+          <w:szCs w:val="20"/>
+        </w:rPr>
+        <w:t xml:space="preserve">, enquanto a regra tipo, tal como o nome sugere, restringe os tipos </w:t>
+      </w:r>
+      <w:r>
+        <w:rPr>
+          <w:rFonts w:ascii="Arial" w:hAnsi="Arial" w:cs="Arial"/>
+          <w:sz w:val="20"/>
+          <w:szCs w:val="20"/>
+        </w:rPr>
+        <w:t xml:space="preserve">suportados pela linguagem, </w:t>
+      </w:r>
+      <w:proofErr w:type="spellStart"/>
+      <w:r>
+        <w:rPr>
+          <w:rFonts w:ascii="Arial" w:hAnsi="Arial" w:cs="Arial"/>
+          <w:sz w:val="20"/>
+          <w:szCs w:val="20"/>
+        </w:rPr>
+        <w:t>int</w:t>
+      </w:r>
+      <w:proofErr w:type="spellEnd"/>
+      <w:r>
+        <w:rPr>
+          <w:rFonts w:ascii="Arial" w:hAnsi="Arial" w:cs="Arial"/>
+          <w:sz w:val="20"/>
+          <w:szCs w:val="20"/>
+        </w:rPr>
+        <w:t xml:space="preserve">, double e </w:t>
+      </w:r>
+      <w:proofErr w:type="spellStart"/>
+      <w:r>
+        <w:rPr>
+          <w:rFonts w:ascii="Arial" w:hAnsi="Arial" w:cs="Arial"/>
+          <w:sz w:val="20"/>
+          <w:szCs w:val="20"/>
+        </w:rPr>
+        <w:t>void</w:t>
+      </w:r>
+      <w:proofErr w:type="spellEnd"/>
+      <w:r>
+        <w:rPr>
+          <w:rFonts w:ascii="Arial" w:hAnsi="Arial" w:cs="Arial"/>
+          <w:sz w:val="20"/>
+          <w:szCs w:val="20"/>
+        </w:rPr>
+        <w:t>.</w:t>
+      </w:r>
+    </w:p>
+    <w:p>
+      <w:pPr>
+        <w:spacing w:before="100" w:beforeAutospacing="1" w:after="100" w:afterAutospacing="1" w:line="360" w:lineRule="auto"/>
+        <w:rPr>
+          <w:rFonts w:ascii="Arial" w:hAnsi="Arial" w:cs="Arial"/>
+          <w:sz w:val="20"/>
+          <w:szCs w:val="20"/>
+        </w:rPr>
+      </w:pPr>
+      <w:r>
+        <w:rPr>
+          <w:rFonts w:ascii="Arial" w:hAnsi="Arial" w:cs="Arial"/>
+          <w:sz w:val="20"/>
+          <w:szCs w:val="20"/>
+        </w:rPr>
+        <w:t xml:space="preserve"> Na definição das funções </w:t>
+      </w:r>
+      <w:r>
+        <w:rPr>
+          <w:rFonts w:ascii="Arial" w:hAnsi="Arial" w:cs="Arial"/>
+          <w:sz w:val="20"/>
+          <w:szCs w:val="20"/>
+        </w:rPr>
+        <w:t xml:space="preserve">é também necessário prever a declaração das variáveis no corpo do programa. Então com recurso </w:t>
+      </w:r>
+      <w:r>
+        <w:rPr>
+          <w:rFonts w:ascii="Arial" w:hAnsi="Arial" w:cs="Arial"/>
+          <w:sz w:val="20"/>
+          <w:szCs w:val="20"/>
+        </w:rPr>
+        <w:t xml:space="preserve">à regra </w:t>
+      </w:r>
+      <w:proofErr w:type="spellStart"/>
+      <w:r>
+        <w:rPr>
+          <w:rFonts w:ascii="Arial" w:hAnsi="Arial" w:cs="Arial"/>
+          <w:sz w:val="20"/>
+          <w:szCs w:val="20"/>
+        </w:rPr>
+        <w:t>declaracao</w:t>
+      </w:r>
+      <w:proofErr w:type="spellEnd"/>
+      <w:r>
+        <w:rPr>
+          <w:rFonts w:ascii="Arial" w:hAnsi="Arial" w:cs="Arial"/>
+          <w:sz w:val="20"/>
+          <w:szCs w:val="20"/>
+        </w:rPr>
+        <w:t xml:space="preserve"> é permitido declarar uma ou mais variáveis </w:t>
+      </w:r>
+      <w:r>
+        <w:rPr>
+          <w:rFonts w:ascii="Arial" w:hAnsi="Arial" w:cs="Arial"/>
+          <w:sz w:val="20"/>
+          <w:szCs w:val="20"/>
+        </w:rPr>
+        <w:t>dos tipos indicados acima.</w:t>
+      </w:r>
+      <w:r>
+        <w:rPr>
+          <w:rFonts w:ascii="Arial" w:hAnsi="Arial" w:cs="Arial"/>
+          <w:sz w:val="20"/>
+          <w:szCs w:val="20"/>
+        </w:rPr>
+        <w:t xml:space="preserve"> </w:t>
+      </w:r>
+      <w:r>
+        <w:rPr>
+          <w:rFonts w:ascii="Arial" w:hAnsi="Arial" w:cs="Arial"/>
+          <w:sz w:val="20"/>
+          <w:szCs w:val="20"/>
+        </w:rPr>
+        <w:t xml:space="preserve">As variáveis são agrupadas numa </w:t>
+      </w:r>
+      <w:proofErr w:type="spellStart"/>
+      <w:r>
+        <w:rPr>
+          <w:rFonts w:ascii="Arial" w:hAnsi="Arial" w:cs="Arial"/>
+          <w:sz w:val="20"/>
+          <w:szCs w:val="20"/>
+        </w:rPr>
+        <w:t>listaVariaveis</w:t>
+      </w:r>
+      <w:proofErr w:type="spellEnd"/>
+      <w:r>
+        <w:rPr>
+          <w:rFonts w:ascii="Arial" w:hAnsi="Arial" w:cs="Arial"/>
+          <w:sz w:val="20"/>
+          <w:szCs w:val="20"/>
+        </w:rPr>
+        <w:t xml:space="preserve">, onde cada elemento é definido pela regra </w:t>
+      </w:r>
+      <w:r>
+        <w:rPr>
+          <w:rFonts w:ascii="Arial" w:hAnsi="Arial" w:cs="Arial"/>
+          <w:sz w:val="20"/>
+          <w:szCs w:val="20"/>
+        </w:rPr>
+        <w:t xml:space="preserve">variável, permitindo a flexibilidade para diferentes formas de </w:t>
+      </w:r>
+      <w:r>
+        <w:rPr>
+          <w:rFonts w:ascii="Arial" w:hAnsi="Arial" w:cs="Arial"/>
+          <w:sz w:val="20"/>
+          <w:szCs w:val="20"/>
+        </w:rPr>
+        <w:lastRenderedPageBreak/>
+        <w:t>declaração</w:t>
+      </w:r>
+      <w:r>
+        <w:rPr>
+          <w:rFonts w:ascii="Arial" w:hAnsi="Arial" w:cs="Arial"/>
+          <w:sz w:val="20"/>
+          <w:szCs w:val="20"/>
+        </w:rPr>
+        <w:t xml:space="preserve">, podemos ter uma simples variável com identificador, até declarações </w:t>
+      </w:r>
+      <w:r>
+        <w:rPr>
+          <w:rFonts w:ascii="Arial" w:hAnsi="Arial" w:cs="Arial"/>
+          <w:sz w:val="20"/>
+          <w:szCs w:val="20"/>
+        </w:rPr>
+        <w:t>que são inicializadas</w:t>
+      </w:r>
+      <w:r>
+        <w:rPr>
+          <w:rFonts w:ascii="Arial" w:hAnsi="Arial" w:cs="Arial"/>
+          <w:sz w:val="20"/>
+          <w:szCs w:val="20"/>
+        </w:rPr>
+        <w:t xml:space="preserve">, vetores com </w:t>
+      </w:r>
+      <w:r>
+        <w:rPr>
+          <w:rFonts w:ascii="Arial" w:hAnsi="Arial" w:cs="Arial"/>
+          <w:sz w:val="20"/>
+          <w:szCs w:val="20"/>
+        </w:rPr>
+        <w:t xml:space="preserve">ou sem valores atribuídos. </w:t>
+      </w:r>
+    </w:p>
+    <w:p>
+      <w:pPr>
+        <w:spacing w:before="100" w:beforeAutospacing="1" w:after="100" w:afterAutospacing="1" w:line="360" w:lineRule="auto"/>
+        <w:rPr>
+          <w:rFonts w:ascii="Arial" w:hAnsi="Arial" w:cs="Arial"/>
+          <w:sz w:val="20"/>
+          <w:szCs w:val="20"/>
+        </w:rPr>
+      </w:pPr>
+      <w:r>
+        <w:rPr>
+          <w:rFonts w:ascii="Arial" w:hAnsi="Arial" w:cs="Arial"/>
+          <w:sz w:val="20"/>
+          <w:szCs w:val="20"/>
+        </w:rPr>
+        <w:t xml:space="preserve">Para garantir </w:t>
+      </w:r>
+      <w:r>
+        <w:rPr>
+          <w:rFonts w:ascii="Arial" w:hAnsi="Arial" w:cs="Arial"/>
+          <w:sz w:val="20"/>
+          <w:szCs w:val="20"/>
+        </w:rPr>
+        <w:t xml:space="preserve">que estas inicializações e outras operações sejam possíveis, </w:t>
+      </w:r>
+      <w:r>
+        <w:rPr>
+          <w:rFonts w:ascii="Arial" w:hAnsi="Arial" w:cs="Arial"/>
+          <w:sz w:val="20"/>
+          <w:szCs w:val="20"/>
+        </w:rPr>
+        <w:t>é feita a analise das expressões</w:t>
+      </w:r>
+      <w:r>
+        <w:rPr>
+          <w:rFonts w:ascii="Arial" w:hAnsi="Arial" w:cs="Arial"/>
+          <w:sz w:val="20"/>
+          <w:szCs w:val="20"/>
+        </w:rPr>
+        <w:t xml:space="preserve"> para permitir a</w:t>
+      </w:r>
+      <w:r>
+        <w:rPr>
+          <w:rFonts w:ascii="Arial" w:hAnsi="Arial" w:cs="Arial"/>
+          <w:sz w:val="20"/>
+          <w:szCs w:val="20"/>
+        </w:rPr>
+        <w:t xml:space="preserve"> </w:t>
+      </w:r>
+      <w:r>
+        <w:rPr>
+          <w:rFonts w:ascii="Arial" w:hAnsi="Arial" w:cs="Arial"/>
+          <w:sz w:val="20"/>
+          <w:szCs w:val="20"/>
+        </w:rPr>
+        <w:t>construção</w:t>
+      </w:r>
+      <w:r>
+        <w:rPr>
+          <w:rFonts w:ascii="Arial" w:hAnsi="Arial" w:cs="Arial"/>
+          <w:sz w:val="20"/>
+          <w:szCs w:val="20"/>
+        </w:rPr>
+        <w:t xml:space="preserve"> </w:t>
+      </w:r>
+      <w:r>
+        <w:rPr>
+          <w:rFonts w:ascii="Arial" w:hAnsi="Arial" w:cs="Arial"/>
+          <w:sz w:val="20"/>
+          <w:szCs w:val="20"/>
+        </w:rPr>
+        <w:t xml:space="preserve">de </w:t>
+      </w:r>
+      <w:r>
+        <w:rPr>
+          <w:rFonts w:ascii="Arial" w:hAnsi="Arial" w:cs="Arial"/>
+          <w:sz w:val="20"/>
+          <w:szCs w:val="20"/>
+        </w:rPr>
+        <w:t>instruções</w:t>
+      </w:r>
+      <w:r>
+        <w:rPr>
+          <w:rFonts w:ascii="Arial" w:hAnsi="Arial" w:cs="Arial"/>
+          <w:sz w:val="20"/>
+          <w:szCs w:val="20"/>
+        </w:rPr>
+        <w:t xml:space="preserve"> envolvendo operações aritméticas, lógicas, comparações, chamadas de função, acessos a vetores, e conversões de tipo (castings)</w:t>
+      </w:r>
+      <w:r>
+        <w:rPr>
+          <w:rFonts w:ascii="Arial" w:hAnsi="Arial" w:cs="Arial"/>
+          <w:sz w:val="20"/>
+          <w:szCs w:val="20"/>
+        </w:rPr>
+        <w:t>. Di</w:t>
+      </w:r>
+      <w:r>
+        <w:rPr>
+          <w:rFonts w:ascii="Arial" w:hAnsi="Arial" w:cs="Arial"/>
+          <w:sz w:val="20"/>
+          <w:szCs w:val="20"/>
+        </w:rPr>
+        <w:t xml:space="preserve">vidida por tipos para garantir a </w:t>
+      </w:r>
+      <w:r>
+        <w:rPr>
+          <w:rFonts w:ascii="Arial" w:hAnsi="Arial" w:cs="Arial"/>
+          <w:sz w:val="20"/>
+          <w:szCs w:val="20"/>
+        </w:rPr>
+        <w:t>presidência</w:t>
+      </w:r>
+      <w:r>
+        <w:rPr>
+          <w:rFonts w:ascii="Arial" w:hAnsi="Arial" w:cs="Arial"/>
+          <w:sz w:val="20"/>
+          <w:szCs w:val="20"/>
+        </w:rPr>
+        <w:t xml:space="preserve"> e retirar a ambiguidade</w:t>
+      </w:r>
+      <w:r>
+        <w:rPr>
+          <w:rFonts w:ascii="Arial" w:hAnsi="Arial" w:cs="Arial"/>
+          <w:sz w:val="20"/>
+          <w:szCs w:val="20"/>
+        </w:rPr>
+        <w:t>.</w:t>
+      </w:r>
+    </w:p>
+    <w:p>
+      <w:pPr>
+        <w:spacing w:before="100" w:beforeAutospacing="1" w:after="100" w:afterAutospacing="1" w:line="360" w:lineRule="auto"/>
+        <w:rPr>
+          <w:rFonts w:ascii="Arial" w:hAnsi="Arial" w:cs="Arial"/>
+          <w:sz w:val="20"/>
+          <w:szCs w:val="20"/>
+        </w:rPr>
+      </w:pPr>
+      <w:r>
+        <w:rPr>
+          <w:rFonts w:ascii="Arial" w:hAnsi="Arial" w:cs="Arial"/>
+          <w:sz w:val="20"/>
+          <w:szCs w:val="20"/>
+        </w:rPr>
+        <w:t>A base destas expressões é construída por elementos como literais numéricos, identificadores e estruturas como chamadas a funções ou acessos a vetores</w:t>
+      </w:r>
+      <w:r>
+        <w:rPr>
+          <w:rFonts w:ascii="Arial" w:hAnsi="Arial" w:cs="Arial"/>
+          <w:sz w:val="20"/>
+          <w:szCs w:val="20"/>
+        </w:rPr>
+        <w:t>.</w:t>
+      </w:r>
+      <w:r>
+        <w:rPr>
+          <w:rFonts w:ascii="Arial" w:hAnsi="Arial" w:cs="Arial"/>
+          <w:sz w:val="20"/>
+          <w:szCs w:val="20"/>
+        </w:rPr>
+        <w:t xml:space="preserve"> </w:t>
+      </w:r>
+      <w:r>
+        <w:rPr>
+          <w:rFonts w:ascii="Arial" w:hAnsi="Arial" w:cs="Arial"/>
+          <w:sz w:val="20"/>
+          <w:szCs w:val="20"/>
+        </w:rPr>
+        <w:t>Para permitir funções com múltiplos argumentos, a regra argumentos aceita uma lista de expressões separadas por vírgulas</w:t>
+      </w:r>
+      <w:r>
+        <w:rPr>
+          <w:rFonts w:ascii="Arial" w:hAnsi="Arial" w:cs="Arial"/>
+          <w:sz w:val="20"/>
+          <w:szCs w:val="20"/>
+        </w:rPr>
+        <w:t>.</w:t>
+      </w:r>
+    </w:p>
+    <w:p>
+      <w:pPr>
+        <w:spacing w:before="100" w:beforeAutospacing="1" w:after="100" w:afterAutospacing="1" w:line="360" w:lineRule="auto"/>
+        <w:rPr>
+          <w:rFonts w:ascii="Arial" w:hAnsi="Arial" w:cs="Arial"/>
+          <w:sz w:val="20"/>
+          <w:szCs w:val="20"/>
+        </w:rPr>
+      </w:pPr>
+      <w:r>
+        <w:rPr>
+          <w:rFonts w:ascii="Arial" w:hAnsi="Arial" w:cs="Arial"/>
+          <w:sz w:val="20"/>
+          <w:szCs w:val="20"/>
+        </w:rPr>
+        <w:t>Para garantir as funções de leitura</w:t>
+      </w:r>
+      <w:r>
+        <w:rPr>
+          <w:rFonts w:ascii="Arial" w:hAnsi="Arial" w:cs="Arial"/>
+          <w:sz w:val="20"/>
+          <w:szCs w:val="20"/>
+        </w:rPr>
+        <w:t xml:space="preserve"> é feita</w:t>
+      </w:r>
+      <w:r>
+        <w:rPr>
+          <w:rFonts w:ascii="Arial" w:hAnsi="Arial" w:cs="Arial"/>
+          <w:sz w:val="20"/>
+          <w:szCs w:val="20"/>
+        </w:rPr>
+        <w:t xml:space="preserve"> com recurso </w:t>
+      </w:r>
+      <w:r>
+        <w:rPr>
+          <w:rFonts w:ascii="Arial" w:hAnsi="Arial" w:cs="Arial"/>
+          <w:sz w:val="20"/>
+          <w:szCs w:val="20"/>
+        </w:rPr>
+        <w:t xml:space="preserve">á regra </w:t>
+      </w:r>
+      <w:proofErr w:type="spellStart"/>
+      <w:r>
+        <w:rPr>
+          <w:rFonts w:ascii="Arial" w:hAnsi="Arial" w:cs="Arial"/>
+          <w:sz w:val="20"/>
+          <w:szCs w:val="20"/>
+        </w:rPr>
+        <w:t>chamadaFuncao</w:t>
+      </w:r>
+      <w:proofErr w:type="spellEnd"/>
+      <w:r>
+        <w:rPr>
+          <w:rFonts w:ascii="Arial" w:hAnsi="Arial" w:cs="Arial"/>
+          <w:sz w:val="20"/>
+          <w:szCs w:val="20"/>
+        </w:rPr>
+        <w:t xml:space="preserve">, </w:t>
+      </w:r>
+      <w:r>
+        <w:rPr>
+          <w:rFonts w:ascii="Arial" w:hAnsi="Arial" w:cs="Arial"/>
+          <w:sz w:val="20"/>
+          <w:szCs w:val="20"/>
+        </w:rPr>
+        <w:t>que define chamadas sem argumentos e com sintaxe fixa.</w:t>
+      </w:r>
+      <w:r>
+        <w:rPr>
+          <w:rFonts w:ascii="Arial" w:hAnsi="Arial" w:cs="Arial"/>
+          <w:sz w:val="20"/>
+          <w:szCs w:val="20"/>
+        </w:rPr>
+        <w:t xml:space="preserve"> </w:t>
+      </w:r>
+    </w:p>
+    <w:p>
+      <w:pPr>
+        <w:spacing w:before="100" w:beforeAutospacing="1" w:after="100" w:afterAutospacing="1" w:line="360" w:lineRule="auto"/>
+        <w:rPr>
+          <w:rFonts w:ascii="Arial" w:hAnsi="Arial" w:cs="Arial"/>
+          <w:sz w:val="20"/>
+          <w:szCs w:val="20"/>
+        </w:rPr>
+      </w:pPr>
+      <w:r>
+        <w:rPr>
+          <w:rFonts w:ascii="Arial" w:hAnsi="Arial" w:cs="Arial"/>
+          <w:sz w:val="20"/>
+          <w:szCs w:val="20"/>
+        </w:rPr>
+        <w:t xml:space="preserve">Seguindo para </w:t>
+      </w:r>
+      <w:r>
+        <w:rPr>
+          <w:rFonts w:ascii="Arial" w:hAnsi="Arial" w:cs="Arial"/>
+          <w:sz w:val="20"/>
+          <w:szCs w:val="20"/>
+        </w:rPr>
+        <w:t xml:space="preserve">as instruções que </w:t>
+      </w:r>
+      <w:r>
+        <w:rPr>
+          <w:rFonts w:ascii="Arial" w:hAnsi="Arial" w:cs="Arial"/>
+          <w:sz w:val="20"/>
+          <w:szCs w:val="20"/>
+        </w:rPr>
+        <w:t>compõe o corpo das funções, começando na regra bloco</w:t>
+      </w:r>
+      <w:r>
+        <w:rPr>
+          <w:rFonts w:ascii="Arial" w:hAnsi="Arial" w:cs="Arial"/>
+          <w:sz w:val="20"/>
+          <w:szCs w:val="20"/>
+        </w:rPr>
+        <w:t xml:space="preserve">, que </w:t>
+      </w:r>
+      <w:r>
+        <w:rPr>
+          <w:rFonts w:ascii="Arial" w:hAnsi="Arial" w:cs="Arial"/>
+          <w:sz w:val="20"/>
+          <w:szCs w:val="20"/>
+        </w:rPr>
+        <w:t>impõe</w:t>
+      </w:r>
+      <w:r>
+        <w:rPr>
+          <w:rFonts w:ascii="Arial" w:hAnsi="Arial" w:cs="Arial"/>
+          <w:sz w:val="20"/>
+          <w:szCs w:val="20"/>
+        </w:rPr>
+        <w:t xml:space="preserve"> a </w:t>
+      </w:r>
+      <w:r>
+        <w:rPr>
+          <w:rFonts w:ascii="Arial" w:hAnsi="Arial" w:cs="Arial"/>
+          <w:sz w:val="20"/>
+          <w:szCs w:val="20"/>
+        </w:rPr>
+        <w:t>obrigatoriedade</w:t>
+      </w:r>
+      <w:r>
+        <w:rPr>
+          <w:rFonts w:ascii="Arial" w:hAnsi="Arial" w:cs="Arial"/>
+          <w:sz w:val="20"/>
+          <w:szCs w:val="20"/>
+        </w:rPr>
+        <w:t xml:space="preserve"> de ter instr</w:t>
+      </w:r>
+      <w:r>
+        <w:rPr>
+          <w:rFonts w:ascii="Arial" w:hAnsi="Arial" w:cs="Arial"/>
+          <w:sz w:val="20"/>
+          <w:szCs w:val="20"/>
+        </w:rPr>
+        <w:t xml:space="preserve">uções dentro de chavetas. </w:t>
+      </w:r>
+      <w:r>
+        <w:rPr>
+          <w:rFonts w:ascii="Arial" w:hAnsi="Arial" w:cs="Arial"/>
+          <w:sz w:val="20"/>
+          <w:szCs w:val="20"/>
+        </w:rPr>
+        <w:t>As instruções em si são organizadas por regras específicas</w:t>
+      </w:r>
+      <w:r>
+        <w:rPr>
+          <w:rFonts w:ascii="Arial" w:hAnsi="Arial" w:cs="Arial"/>
+          <w:sz w:val="20"/>
+          <w:szCs w:val="20"/>
+        </w:rPr>
+        <w:t xml:space="preserve">, </w:t>
+      </w:r>
+      <w:r>
+        <w:rPr>
+          <w:rFonts w:ascii="Arial" w:hAnsi="Arial" w:cs="Arial"/>
+          <w:sz w:val="20"/>
+          <w:szCs w:val="20"/>
+        </w:rPr>
+        <w:t>nomeadamente para garantir os ciclos if-</w:t>
+      </w:r>
+      <w:proofErr w:type="spellStart"/>
+      <w:r>
+        <w:rPr>
+          <w:rFonts w:ascii="Arial" w:hAnsi="Arial" w:cs="Arial"/>
+          <w:sz w:val="20"/>
+          <w:szCs w:val="20"/>
+        </w:rPr>
+        <w:t>else</w:t>
+      </w:r>
+      <w:proofErr w:type="spellEnd"/>
+      <w:r>
+        <w:rPr>
+          <w:rFonts w:ascii="Arial" w:hAnsi="Arial" w:cs="Arial"/>
+          <w:sz w:val="20"/>
+          <w:szCs w:val="20"/>
+        </w:rPr>
+        <w:t xml:space="preserve">, </w:t>
+      </w:r>
+      <w:proofErr w:type="spellStart"/>
+      <w:r>
+        <w:rPr>
+          <w:rFonts w:ascii="Arial" w:hAnsi="Arial" w:cs="Arial"/>
+          <w:sz w:val="20"/>
+          <w:szCs w:val="20"/>
+        </w:rPr>
+        <w:t>while</w:t>
+      </w:r>
+      <w:proofErr w:type="spellEnd"/>
+      <w:r>
+        <w:rPr>
+          <w:rFonts w:ascii="Arial" w:hAnsi="Arial" w:cs="Arial"/>
+          <w:sz w:val="20"/>
+          <w:szCs w:val="20"/>
+        </w:rPr>
+        <w:t xml:space="preserve">, for, etc. </w:t>
+      </w:r>
+      <w:r>
+        <w:rPr>
+          <w:rFonts w:ascii="Arial" w:hAnsi="Arial" w:cs="Arial"/>
+          <w:sz w:val="20"/>
+          <w:szCs w:val="20"/>
+        </w:rPr>
+        <w:t xml:space="preserve">Foi feito um esforço para retirar a ambiguidade </w:t>
+      </w:r>
+      <w:r>
+        <w:rPr>
+          <w:rFonts w:ascii="Arial" w:hAnsi="Arial" w:cs="Arial"/>
+          <w:sz w:val="20"/>
+          <w:szCs w:val="20"/>
+        </w:rPr>
+        <w:t xml:space="preserve">que é comum existir nos </w:t>
+      </w:r>
+      <w:r>
+        <w:rPr>
+          <w:rFonts w:ascii="Arial" w:hAnsi="Arial" w:cs="Arial"/>
+          <w:sz w:val="20"/>
+          <w:szCs w:val="20"/>
+        </w:rPr>
+        <w:t>ciclos if-</w:t>
+      </w:r>
+      <w:proofErr w:type="spellStart"/>
+      <w:r>
+        <w:rPr>
+          <w:rFonts w:ascii="Arial" w:hAnsi="Arial" w:cs="Arial"/>
+          <w:sz w:val="20"/>
+          <w:szCs w:val="20"/>
+        </w:rPr>
+        <w:t>else</w:t>
+      </w:r>
+      <w:proofErr w:type="spellEnd"/>
+      <w:r>
+        <w:rPr>
+          <w:rFonts w:ascii="Arial" w:hAnsi="Arial" w:cs="Arial"/>
+          <w:sz w:val="20"/>
+          <w:szCs w:val="20"/>
+        </w:rPr>
+        <w:t xml:space="preserve">, separando </w:t>
+      </w:r>
+      <w:r>
+        <w:rPr>
+          <w:rFonts w:ascii="Arial" w:hAnsi="Arial" w:cs="Arial"/>
+          <w:sz w:val="20"/>
+          <w:szCs w:val="20"/>
+        </w:rPr>
+        <w:t>as instruções if emparelhadas e por emparelhar</w:t>
+      </w:r>
+      <w:r>
+        <w:rPr>
+          <w:rFonts w:ascii="Arial" w:hAnsi="Arial" w:cs="Arial"/>
+          <w:sz w:val="20"/>
+          <w:szCs w:val="20"/>
+        </w:rPr>
+        <w:t>.</w:t>
+      </w:r>
+    </w:p>
+    <w:p>
+      <w:pPr>
+        <w:spacing w:before="100" w:beforeAutospacing="1" w:after="100" w:afterAutospacing="1" w:line="360" w:lineRule="auto"/>
+        <w:rPr>
+          <w:rFonts w:ascii="Arial" w:hAnsi="Arial" w:cs="Arial"/>
+          <w:sz w:val="20"/>
+          <w:szCs w:val="20"/>
+        </w:rPr>
+      </w:pPr>
+    </w:p>
+    <w:p>
+      <w:pPr>
+        <w:spacing w:before="100" w:beforeAutospacing="1" w:after="100" w:afterAutospacing="1" w:line="360" w:lineRule="auto"/>
+        <w:rPr>
+          <w:rFonts w:ascii="Arial" w:hAnsi="Arial" w:cs="Arial"/>
+          <w:sz w:val="20"/>
+          <w:szCs w:val="20"/>
+        </w:rPr>
+      </w:pPr>
+      <w:r>
+        <w:rPr>
+          <w:rFonts w:ascii="Arial" w:hAnsi="Arial" w:cs="Arial"/>
+          <w:sz w:val="20"/>
+          <w:szCs w:val="20"/>
+        </w:rPr>
         <w:t>Durante o desenvolvimento da gramática, surgiram alguns desafios específicos que exigiram ajustes manuais, como por exemplo:</w:t>
       </w:r>
     </w:p>
@@ -2639,6 +3855,7 @@
           <w:sz w:val="20"/>
           <w:szCs w:val="20"/>
         </w:rPr>
+        <w:lastRenderedPageBreak/>
         <w:t xml:space="preserve">A regra original de </w:t>
       </w:r>
       <w:proofErr w:type="spellStart"/>
@@ -2716,7 +3933,31 @@
           <w:sz w:val="20"/>
           <w:szCs w:val="20"/>
         </w:rPr>
-        <w:t>(double) y.</w:t>
+        <w:t xml:space="preserve">(double) y. Estas construções fazem parte da base da hierarquia das expressões e, por isso, a limitação residia na definição da regra primary, que representa os elementos terminais de uma expressão. Neste caso tivemos de fazer uma total reformulação da regra primary e as suas ramificações, e forma a suportar expressões compostas e encadeadas, garantindo </w:t>
+      </w:r>
+      <w:r>
+        <w:rPr>
+          <w:rFonts w:ascii="Arial" w:hAnsi="Arial" w:cs="Arial"/>
+          <w:sz w:val="20"/>
+          <w:szCs w:val="20"/>
+        </w:rPr>
+        <w:t>assim que é respeitado</w:t>
+      </w:r>
+      <w:r>
+        <w:rPr>
+          <w:rFonts w:ascii="Arial" w:hAnsi="Arial" w:cs="Arial"/>
+          <w:sz w:val="20"/>
+          <w:szCs w:val="20"/>
+        </w:rPr>
+        <w:t xml:space="preserve"> a precedência dos operadores</w:t>
+      </w:r>
+      <w:r>
+        <w:rPr>
+          <w:rFonts w:ascii="Arial" w:hAnsi="Arial" w:cs="Arial"/>
+          <w:sz w:val="20"/>
+          <w:szCs w:val="20"/>
+        </w:rPr>
+        <w:t xml:space="preserve"> e</w:t>
       </w:r>
       <w:r>
         <w:rPr>
@@ -2732,78 +3973,6 @@
           <w:sz w:val="20"/>
           <w:szCs w:val="20"/>
         </w:rPr>
-        <w:t>Estas construções fazem parte da base da hierarquia das expressões e, por isso, a limitação residia na definição da regra primary, que representa os elementos terminais de uma expressão.</w:t>
-      </w:r>
-      <w:r>
-        <w:rPr>
-          <w:rFonts w:ascii="Arial" w:hAnsi="Arial" w:cs="Arial"/>
-          <w:sz w:val="20"/>
-          <w:szCs w:val="20"/>
-        </w:rPr>
-        <w:t xml:space="preserve"> </w:t>
-      </w:r>
-      <w:r>
-        <w:rPr>
-          <w:rFonts w:ascii="Arial" w:hAnsi="Arial" w:cs="Arial"/>
-          <w:sz w:val="20"/>
-          <w:szCs w:val="20"/>
-        </w:rPr>
-        <w:t>Neste caso tivemos de fazer uma total reformulação da regra primary e as suas ramificações,</w:t>
-      </w:r>
-      <w:r>
-        <w:rPr>
-          <w:rFonts w:ascii="Arial" w:hAnsi="Arial" w:cs="Arial"/>
-          <w:sz w:val="20"/>
-          <w:szCs w:val="20"/>
-        </w:rPr>
-        <w:t xml:space="preserve"> </w:t>
-      </w:r>
-      <w:r>
-        <w:rPr>
-          <w:rFonts w:ascii="Arial" w:hAnsi="Arial" w:cs="Arial"/>
-          <w:sz w:val="20"/>
-          <w:szCs w:val="20"/>
-        </w:rPr>
-        <w:t xml:space="preserve">e forma a suportar expressões compostas e encadeadas, garantindo </w:t>
-      </w:r>
-      <w:r>
-        <w:rPr>
-          <w:rFonts w:ascii="Arial" w:hAnsi="Arial" w:cs="Arial"/>
-          <w:sz w:val="20"/>
-          <w:szCs w:val="20"/>
-        </w:rPr>
-        <w:t>assim que é respeitado</w:t>
-      </w:r>
-      <w:r>
-        <w:rPr>
-          <w:rFonts w:ascii="Arial" w:hAnsi="Arial" w:cs="Arial"/>
-          <w:sz w:val="20"/>
-          <w:szCs w:val="20"/>
-        </w:rPr>
-        <w:t xml:space="preserve"> a precedência dos operadores</w:t>
-      </w:r>
-      <w:r>
-        <w:rPr>
-          <w:rFonts w:ascii="Arial" w:hAnsi="Arial" w:cs="Arial"/>
-          <w:sz w:val="20"/>
-          <w:szCs w:val="20"/>
-        </w:rPr>
-        <w:t xml:space="preserve"> e</w:t>
-      </w:r>
-      <w:r>
-        <w:rPr>
-          <w:rFonts w:ascii="Arial" w:hAnsi="Arial" w:cs="Arial"/>
-          <w:sz w:val="20"/>
-          <w:szCs w:val="20"/>
-        </w:rPr>
-        <w:t xml:space="preserve"> </w:t>
-      </w:r>
-      <w:r>
-        <w:rPr>
-          <w:rFonts w:ascii="Arial" w:hAnsi="Arial" w:cs="Arial"/>
-          <w:sz w:val="20"/>
-          <w:szCs w:val="20"/>
-        </w:rPr>
         <w:t>eliminado</w:t>
       </w:r>
       <w:r>
@@ -2813,30 +3982,250 @@
           <w:szCs w:val="20"/>
         </w:rPr>
         <w:t xml:space="preserve"> ambiguidades</w:t>
+      </w:r>
+      <w:r>
+        <w:rPr>
+          <w:rFonts w:ascii="Arial" w:hAnsi="Arial" w:cs="Arial"/>
+          <w:sz w:val="20"/>
+          <w:szCs w:val="20"/>
+        </w:rPr>
+        <w:t>.</w:t>
       </w:r>
     </w:p>
     <w:p>
       <w:pPr>
+        <w:pStyle w:val="PargrafodaLista"/>
+        <w:numPr>
+          <w:ilvl w:val="0"/>
+          <w:numId w:val="17"/>
+        </w:numPr>
         <w:spacing w:before="100" w:beforeAutospacing="1" w:after="100" w:afterAutospacing="1" w:line="360" w:lineRule="auto"/>
         <w:rPr>
           <w:rFonts w:ascii="Arial" w:hAnsi="Arial" w:cs="Arial"/>
-          <w:color w:val="FF0000"/>
-          <w:sz w:val="20"/>
-          <w:szCs w:val="20"/>
-        </w:rPr>
-      </w:pPr>
-      <w:r>
-        <w:rPr>
-          <w:rFonts w:ascii="Arial" w:hAnsi="Arial" w:cs="Arial"/>
-          <w:color w:val="FF0000"/>
-          <w:sz w:val="20"/>
-          <w:szCs w:val="20"/>
-        </w:rPr>
-        <w:t>Ver se queremos adicionar mais alguma coisa aqui</w:t>
+          <w:sz w:val="20"/>
+          <w:szCs w:val="20"/>
+        </w:rPr>
+      </w:pPr>
+      <w:r>
+        <w:rPr>
+          <w:rFonts w:ascii="Arial" w:hAnsi="Arial" w:cs="Arial"/>
+          <w:sz w:val="20"/>
+          <w:szCs w:val="20"/>
+        </w:rPr>
+        <w:t xml:space="preserve">Existiu </w:t>
+      </w:r>
+      <w:r>
+        <w:rPr>
+          <w:rFonts w:ascii="Arial" w:hAnsi="Arial" w:cs="Arial"/>
+          <w:sz w:val="20"/>
+          <w:szCs w:val="20"/>
+        </w:rPr>
+        <w:t xml:space="preserve">alguns problemas com os protótipos. </w:t>
+      </w:r>
+      <w:r>
+        <w:rPr>
+          <w:rFonts w:ascii="Arial" w:hAnsi="Arial" w:cs="Arial"/>
+          <w:sz w:val="20"/>
+          <w:szCs w:val="20"/>
+        </w:rPr>
+        <w:t>Sabíamos</w:t>
+      </w:r>
+      <w:r>
+        <w:rPr>
+          <w:rFonts w:ascii="Arial" w:hAnsi="Arial" w:cs="Arial"/>
+          <w:sz w:val="20"/>
+          <w:szCs w:val="20"/>
+        </w:rPr>
+        <w:t xml:space="preserve"> que tínhamos de garantir </w:t>
+      </w:r>
+      <w:r>
+        <w:rPr>
+          <w:rFonts w:ascii="Arial" w:hAnsi="Arial" w:cs="Arial"/>
+          <w:sz w:val="20"/>
+          <w:szCs w:val="20"/>
+        </w:rPr>
+        <w:t xml:space="preserve">a obrigatoriedade da declaração dos protótipos antes das funções e isso foi rapidamente conseguido, mas da forma como o estávamos a fazer </w:t>
+      </w:r>
+      <w:r>
+        <w:rPr>
+          <w:rFonts w:ascii="Arial" w:hAnsi="Arial" w:cs="Arial"/>
+          <w:sz w:val="20"/>
+          <w:szCs w:val="20"/>
+        </w:rPr>
+        <w:t>obrigava a que o protótipo declarado tivesse obrigatoriamente a função declarada também. E no nosso entendimento, e se a linguagem MOCC é uma derivação da lingua</w:t>
+      </w:r>
+      <w:r>
+        <w:rPr>
+          <w:rFonts w:ascii="Arial" w:hAnsi="Arial" w:cs="Arial"/>
+          <w:sz w:val="20"/>
+          <w:szCs w:val="20"/>
+        </w:rPr>
+        <w:t>gem C</w:t>
+      </w:r>
+      <w:r>
+        <w:rPr>
+          <w:rFonts w:ascii="Arial" w:hAnsi="Arial" w:cs="Arial"/>
+          <w:sz w:val="20"/>
+          <w:szCs w:val="20"/>
+        </w:rPr>
+        <w:t xml:space="preserve">, </w:t>
+      </w:r>
+      <w:r>
+        <w:rPr>
+          <w:rFonts w:ascii="Arial" w:hAnsi="Arial" w:cs="Arial"/>
+          <w:sz w:val="20"/>
+          <w:szCs w:val="20"/>
+        </w:rPr>
+        <w:t>onde</w:t>
+      </w:r>
+      <w:r>
+        <w:rPr>
+          <w:rFonts w:ascii="Arial" w:hAnsi="Arial" w:cs="Arial"/>
+          <w:sz w:val="20"/>
+          <w:szCs w:val="20"/>
+        </w:rPr>
+        <w:t>,</w:t>
+      </w:r>
+      <w:r>
+        <w:rPr>
+          <w:rFonts w:ascii="Arial" w:hAnsi="Arial" w:cs="Arial"/>
+          <w:sz w:val="20"/>
+          <w:szCs w:val="20"/>
+        </w:rPr>
+        <w:t xml:space="preserve"> mesmo que o </w:t>
+      </w:r>
+      <w:r>
+        <w:rPr>
+          <w:rFonts w:ascii="Arial" w:hAnsi="Arial" w:cs="Arial"/>
+          <w:sz w:val="20"/>
+          <w:szCs w:val="20"/>
+        </w:rPr>
+        <w:t>protótipo seja declarado</w:t>
+      </w:r>
+      <w:r>
+        <w:rPr>
+          <w:rFonts w:ascii="Arial" w:hAnsi="Arial" w:cs="Arial"/>
+          <w:sz w:val="20"/>
+          <w:szCs w:val="20"/>
+        </w:rPr>
+        <w:t xml:space="preserve">, a função não precisa de existir, com </w:t>
+      </w:r>
+      <w:proofErr w:type="spellStart"/>
+      <w:r>
+        <w:rPr>
+          <w:rFonts w:ascii="Arial" w:hAnsi="Arial" w:cs="Arial"/>
+          <w:sz w:val="20"/>
+          <w:szCs w:val="20"/>
+        </w:rPr>
+        <w:t>excepção</w:t>
+      </w:r>
+      <w:proofErr w:type="spellEnd"/>
+      <w:r>
+        <w:rPr>
+          <w:rFonts w:ascii="Arial" w:hAnsi="Arial" w:cs="Arial"/>
+          <w:sz w:val="20"/>
+          <w:szCs w:val="20"/>
+        </w:rPr>
+        <w:t xml:space="preserve"> da função main, </w:t>
+      </w:r>
+      <w:r>
+        <w:rPr>
+          <w:rFonts w:ascii="Arial" w:hAnsi="Arial" w:cs="Arial"/>
+          <w:sz w:val="20"/>
+          <w:szCs w:val="20"/>
+        </w:rPr>
+        <w:t xml:space="preserve">faria sentido recriar essa </w:t>
+      </w:r>
+      <w:r>
+        <w:rPr>
+          <w:rFonts w:ascii="Arial" w:hAnsi="Arial" w:cs="Arial"/>
+          <w:sz w:val="20"/>
+          <w:szCs w:val="20"/>
+        </w:rPr>
+        <w:t>situação</w:t>
+      </w:r>
+      <w:r>
+        <w:rPr>
+          <w:rFonts w:ascii="Arial" w:hAnsi="Arial" w:cs="Arial"/>
+          <w:sz w:val="20"/>
+          <w:szCs w:val="20"/>
+        </w:rPr>
+        <w:t xml:space="preserve"> na nossa gramática.</w:t>
+      </w:r>
+      <w:r>
+        <w:rPr>
+          <w:rFonts w:ascii="Arial" w:hAnsi="Arial" w:cs="Arial"/>
+          <w:sz w:val="20"/>
+          <w:szCs w:val="20"/>
+        </w:rPr>
+        <w:t xml:space="preserve"> Porém, as várias tentativas levavam sempre a </w:t>
+      </w:r>
+      <w:r>
+        <w:rPr>
+          <w:rFonts w:ascii="Arial" w:hAnsi="Arial" w:cs="Arial"/>
+          <w:sz w:val="20"/>
+          <w:szCs w:val="20"/>
+        </w:rPr>
+        <w:t xml:space="preserve">falha sempre que a função não </w:t>
+      </w:r>
+      <w:r>
+        <w:rPr>
+          <w:rFonts w:ascii="Arial" w:hAnsi="Arial" w:cs="Arial"/>
+          <w:sz w:val="20"/>
+          <w:szCs w:val="20"/>
+        </w:rPr>
+        <w:t>existisse,</w:t>
+      </w:r>
+      <w:r>
+        <w:rPr>
+          <w:rFonts w:ascii="Arial" w:hAnsi="Arial" w:cs="Arial"/>
+          <w:sz w:val="20"/>
+          <w:szCs w:val="20"/>
+        </w:rPr>
+        <w:t xml:space="preserve"> mas o protótipo sim. Depois de algumas tentativas conseguimos contornar esse </w:t>
+      </w:r>
+      <w:r>
+        <w:rPr>
+          <w:rFonts w:ascii="Arial" w:hAnsi="Arial" w:cs="Arial"/>
+          <w:sz w:val="20"/>
+          <w:szCs w:val="20"/>
+        </w:rPr>
+        <w:t>problema.</w:t>
       </w:r>
     </w:p>
     <w:p>
       <w:pPr>
+        <w:pStyle w:val="PargrafodaLista"/>
+        <w:spacing w:before="100" w:beforeAutospacing="1" w:after="100" w:afterAutospacing="1" w:line="360" w:lineRule="auto"/>
+        <w:rPr>
+          <w:rFonts w:ascii="Arial" w:hAnsi="Arial" w:cs="Arial"/>
+          <w:sz w:val="20"/>
+          <w:szCs w:val="20"/>
+        </w:rPr>
+      </w:pPr>
+    </w:p>
+    <w:p>
+      <w:pPr>
+        <w:spacing w:before="100" w:beforeAutospacing="1" w:after="100" w:afterAutospacing="1" w:line="360" w:lineRule="auto"/>
+        <w:rPr>
+          <w:rFonts w:ascii="Arial" w:hAnsi="Arial" w:cs="Arial"/>
+          <w:color w:val="FF0000"/>
+          <w:sz w:val="20"/>
+          <w:szCs w:val="20"/>
+        </w:rPr>
+      </w:pPr>
+      <w:r>
+        <w:rPr>
+          <w:rFonts w:ascii="Arial" w:hAnsi="Arial" w:cs="Arial"/>
+          <w:color w:val="FF0000"/>
+          <w:sz w:val="20"/>
+          <w:szCs w:val="20"/>
+        </w:rPr>
+        <w:t>Ver se queremos adicionar mais alguma coisa aqui</w:t>
+      </w:r>
+    </w:p>
+    <w:p>
+      <w:pPr>
         <w:spacing w:after="0" w:line="360" w:lineRule="auto"/>
         <w:rPr>
           <w:rFonts w:ascii="Arial" w:hAnsi="Arial" w:cs="Arial"/>
@@ -2851,7 +4240,6 @@
           <w:sz w:val="20"/>
           <w:szCs w:val="20"/>
         </w:rPr>
-        <w:lastRenderedPageBreak/>
         <w:pict w14:anchorId="785938C4">
           <v:rect id="_x0000_i1026" alt="" style="width:425.2pt;height:.05pt;mso-width-percent:0;mso-height-percent:0;mso-width-percent:0;mso-height-percent:0" o:hralign="center" o:hrstd="t" o:hr="t" fillcolor="#a0a0a0" stroked="f"/>
         </w:pict>
@@ -3183,6 +4571,7 @@
           <w:sz w:val="20"/>
           <w:szCs w:val="20"/>
         </w:rPr>
+        <w:lastRenderedPageBreak/>
         <w:pict w14:anchorId="2A0B4BCE">
           <v:rect id="_x0000_i1028" alt="" style="width:425.2pt;height:.05pt;mso-width-percent:0;mso-height-percent:0;mso-width-percent:0;mso-height-percent:0" o:hralign="center" o:hrstd="t" o:hr="t" fillcolor="#a0a0a0" stroked="f"/>
         </w:pict>

</xml_diff>

<commit_message>
Adicionado as referencias do ANTLR
</commit_message>
<xml_diff>
--- a/MOCC_relatorio_1702430_1702194.docx
+++ b/MOCC_relatorio_1702430_1702194.docx
@@ -5727,6 +5727,134 @@
     <w:p>
       <w:pPr>
         <w:pStyle w:val="PargrafodaLista"/>
+        <w:numPr>
+          <w:ilvl w:val="0"/>
+          <w:numId w:val="19"/>
+        </w:numPr>
+        <w:spacing w:line="360" w:lineRule="auto"/>
+        <w:rPr>
+          <w:b/>
+          <w:bCs/>
+          <w:color w:val="000000" w:themeColor="text1"/>
+        </w:rPr>
+      </w:pPr>
+      <w:r>
+        <w:rPr>
+          <w:color w:val="000000" w:themeColor="text1"/>
+        </w:rPr>
+        <w:t xml:space="preserve">ANTLR </w:t>
+      </w:r>
+      <w:proofErr w:type="spellStart"/>
+      <w:r>
+        <w:rPr>
+          <w:color w:val="000000" w:themeColor="text1"/>
+        </w:rPr>
+        <w:t>Documentation</w:t>
+      </w:r>
+      <w:proofErr w:type="spellEnd"/>
+      <w:r>
+        <w:rPr>
+          <w:color w:val="000000" w:themeColor="text1"/>
+        </w:rPr>
+        <w:t xml:space="preserve">. (n.d.). </w:t>
+      </w:r>
+      <w:r>
+        <w:rPr>
+          <w:i/>
+          <w:iCs/>
+          <w:color w:val="000000" w:themeColor="text1"/>
+        </w:rPr>
+        <w:t xml:space="preserve">ANTLR </w:t>
+      </w:r>
+      <w:proofErr w:type="spellStart"/>
+      <w:r>
+        <w:rPr>
+          <w:i/>
+          <w:iCs/>
+          <w:color w:val="000000" w:themeColor="text1"/>
+        </w:rPr>
+        <w:t>Documentation</w:t>
+      </w:r>
+      <w:proofErr w:type="spellEnd"/>
+      <w:r>
+        <w:rPr>
+          <w:color w:val="000000" w:themeColor="text1"/>
+        </w:rPr>
+        <w:t xml:space="preserve">. Disponível em </w:t>
+      </w:r>
+      <w:hyperlink r:id="rId8" w:history="1">
+        <w:r>
+          <w:rPr>
+            <w:rStyle w:val="Hiperligao"/>
+          </w:rPr>
+          <w:t>https://github.com/antlr/antlr4/blob/master/doc</w:t>
+        </w:r>
+      </w:hyperlink>
+    </w:p>
+    <w:p>
+      <w:pPr>
+        <w:pStyle w:val="PargrafodaLista"/>
+        <w:numPr>
+          <w:ilvl w:val="0"/>
+          <w:numId w:val="19"/>
+        </w:numPr>
+        <w:spacing w:line="360" w:lineRule="auto"/>
+        <w:rPr>
+          <w:b/>
+          <w:bCs/>
+          <w:color w:val="000000" w:themeColor="text1"/>
+        </w:rPr>
+      </w:pPr>
+      <w:proofErr w:type="spellStart"/>
+      <w:r>
+        <w:rPr>
+          <w:color w:val="000000" w:themeColor="text1"/>
+        </w:rPr>
+        <w:t>Tomassetti</w:t>
+      </w:r>
+      <w:proofErr w:type="spellEnd"/>
+      <w:r>
+        <w:rPr>
+          <w:color w:val="000000" w:themeColor="text1"/>
+        </w:rPr>
+        <w:t xml:space="preserve">, F. (n.d.). </w:t>
+      </w:r>
+      <w:proofErr w:type="spellStart"/>
+      <w:r>
+        <w:rPr>
+          <w:i/>
+          <w:iCs/>
+          <w:color w:val="000000" w:themeColor="text1"/>
+        </w:rPr>
+        <w:t>The</w:t>
+      </w:r>
+      <w:proofErr w:type="spellEnd"/>
+      <w:r>
+        <w:rPr>
+          <w:i/>
+          <w:iCs/>
+          <w:color w:val="000000" w:themeColor="text1"/>
+        </w:rPr>
+        <w:t xml:space="preserve"> ANTLR Mega Tutorial</w:t>
+      </w:r>
+      <w:r>
+        <w:rPr>
+          <w:color w:val="000000" w:themeColor="text1"/>
+        </w:rPr>
+        <w:t xml:space="preserve">. Disponível em </w:t>
+      </w:r>
+      <w:hyperlink r:id="rId9" w:history="1">
+        <w:r>
+          <w:rPr>
+            <w:rStyle w:val="Hiperligao"/>
+          </w:rPr>
+          <w:t>https://tomassetti.me/antlr-mega-tutorial/</w:t>
+        </w:r>
+      </w:hyperlink>
+    </w:p>
+    <w:p>
+      <w:pPr>
+        <w:pStyle w:val="PargrafodaLista"/>
         <w:spacing w:line="360" w:lineRule="auto"/>
         <w:rPr>
           <w:rStyle w:val="Forte"/>
@@ -6423,6 +6551,7 @@
                 <w:szCs w:val="20"/>
                 <w:lang w:val="en-US"/>
               </w:rPr>
+              <w:lastRenderedPageBreak/>
               <w:t xml:space="preserve">    } </w:t>
             </w:r>
             <w:r>
@@ -6721,7 +6850,6 @@
                 <w:szCs w:val="20"/>
                 <w:lang w:val="en-US"/>
               </w:rPr>
-              <w:lastRenderedPageBreak/>
               <w:t xml:space="preserve">    </w:t>
             </w:r>
             <w:r>
@@ -7000,7 +7128,7 @@
                     <pic:cNvPicPr/>
                   </pic:nvPicPr>
                   <pic:blipFill>
-                    <a:blip r:embed="rId8" cstate="print">
+                    <a:blip r:embed="rId10" cstate="print">
                       <a:extLst>
                         <a:ext uri="{28A0092B-C50C-407E-A947-70E740481C1C}">
                           <a14:useLocalDpi xmlns:a14="http://schemas.microsoft.com/office/drawing/2010/main" val="0"/>
@@ -8151,6 +8279,7 @@
                 <w:sz w:val="20"/>
                 <w:szCs w:val="20"/>
               </w:rPr>
+              <w:lastRenderedPageBreak/>
               <w:t xml:space="preserve">    </w:t>
             </w:r>
             <w:proofErr w:type="spellStart"/>
@@ -8407,7 +8536,6 @@
           <w:sz w:val="20"/>
           <w:szCs w:val="20"/>
         </w:rPr>
-        <w:lastRenderedPageBreak/>
         <w:drawing>
           <wp:inline distT="0" distB="0" distL="0" distR="0" wp14:anchorId="1D279175" wp14:editId="0847546A">
             <wp:extent cx="5400040" cy="2197100"/>
@@ -8424,7 +8552,7 @@
                     <pic:cNvPicPr/>
                   </pic:nvPicPr>
                   <pic:blipFill>
-                    <a:blip r:embed="rId9" cstate="print">
+                    <a:blip r:embed="rId11" cstate="print">
                       <a:extLst>
                         <a:ext uri="{28A0092B-C50C-407E-A947-70E740481C1C}">
                           <a14:useLocalDpi xmlns:a14="http://schemas.microsoft.com/office/drawing/2010/main" val="0"/>
@@ -10161,6 +10289,7 @@
           <w:szCs w:val="20"/>
           <w14:ligatures w14:val="standardContextual"/>
         </w:rPr>
+        <w:lastRenderedPageBreak/>
         <w:drawing>
           <wp:inline distT="0" distB="0" distL="0" distR="0" wp14:anchorId="7681DC95" wp14:editId="597861CA">
             <wp:extent cx="5400040" cy="1273175"/>
@@ -10177,7 +10306,7 @@
                     <pic:cNvPicPr/>
                   </pic:nvPicPr>
                   <pic:blipFill>
-                    <a:blip r:embed="rId10" cstate="print">
+                    <a:blip r:embed="rId12" cstate="print">
                       <a:extLst>
                         <a:ext uri="{28A0092B-C50C-407E-A947-70E740481C1C}">
                           <a14:useLocalDpi xmlns:a14="http://schemas.microsoft.com/office/drawing/2010/main" val="0"/>
@@ -10249,8 +10378,9 @@
           <w:sz w:val="20"/>
           <w:szCs w:val="20"/>
         </w:rPr>
-        <w:t xml:space="preserve"> e gramática, de acordo com o problema de protótipos que tínhamos mencionado para este exemplo no Moodle, </w:t>
-      </w:r>
+        <w:t xml:space="preserve"> e gramática, de acordo com o problema de protótipos que tínhamos mencionado para este exemplo no Moodle, caso não tivesse sido declaro como parâmetro, este seria o erro do </w:t>
+      </w:r>
+      <w:proofErr w:type="spellStart"/>
       <w:r>
         <w:rPr>
           <w:rStyle w:val="Forte"/>
@@ -10260,10 +10390,9 @@
           <w:sz w:val="20"/>
           <w:szCs w:val="20"/>
         </w:rPr>
-        <w:lastRenderedPageBreak/>
-        <w:t xml:space="preserve">caso não tivesse sido declaro como parâmetro, este seria o erro do </w:t>
-      </w:r>
-      <w:proofErr w:type="spellStart"/>
+        <w:t>parser</w:t>
+      </w:r>
+      <w:proofErr w:type="spellEnd"/>
       <w:r>
         <w:rPr>
           <w:rStyle w:val="Forte"/>
@@ -10273,9 +10402,9 @@
           <w:sz w:val="20"/>
           <w:szCs w:val="20"/>
         </w:rPr>
-        <w:t>parser</w:t>
-      </w:r>
-      <w:proofErr w:type="spellEnd"/>
+        <w:t xml:space="preserve"> </w:t>
+      </w:r>
+      <w:proofErr w:type="spellStart"/>
       <w:r>
         <w:rPr>
           <w:rStyle w:val="Forte"/>
@@ -10285,9 +10414,9 @@
           <w:sz w:val="20"/>
           <w:szCs w:val="20"/>
         </w:rPr>
-        <w:t xml:space="preserve"> </w:t>
-      </w:r>
-      <w:proofErr w:type="spellStart"/>
+        <w:t>vs</w:t>
+      </w:r>
+      <w:proofErr w:type="spellEnd"/>
       <w:r>
         <w:rPr>
           <w:rStyle w:val="Forte"/>
@@ -10297,9 +10426,8 @@
           <w:sz w:val="20"/>
           <w:szCs w:val="20"/>
         </w:rPr>
-        <w:t>vs</w:t>
-      </w:r>
-      <w:proofErr w:type="spellEnd"/>
+        <w:t xml:space="preserve"> o erro tratado</w:t>
+      </w:r>
       <w:r>
         <w:rPr>
           <w:rStyle w:val="Forte"/>
@@ -10309,8 +10437,9 @@
           <w:sz w:val="20"/>
           <w:szCs w:val="20"/>
         </w:rPr>
-        <w:t xml:space="preserve"> o erro tratado</w:t>
-      </w:r>
+        <w:t xml:space="preserve"> pelo </w:t>
+      </w:r>
+      <w:proofErr w:type="spellStart"/>
       <w:r>
         <w:rPr>
           <w:rStyle w:val="Forte"/>
@@ -10320,9 +10449,9 @@
           <w:sz w:val="20"/>
           <w:szCs w:val="20"/>
         </w:rPr>
-        <w:t xml:space="preserve"> pelo </w:t>
-      </w:r>
-      <w:proofErr w:type="spellStart"/>
+        <w:t>listener</w:t>
+      </w:r>
+      <w:proofErr w:type="spellEnd"/>
       <w:r>
         <w:rPr>
           <w:rStyle w:val="Forte"/>
@@ -10332,10 +10461,12 @@
           <w:sz w:val="20"/>
           <w:szCs w:val="20"/>
         </w:rPr>
-        <w:t>listener</w:t>
-      </w:r>
-      <w:proofErr w:type="spellEnd"/>
-      <w:r>
+        <w:t>:</w:t>
+      </w:r>
+    </w:p>
+    <w:p>
+      <w:pPr>
+        <w:spacing w:line="360" w:lineRule="auto"/>
         <w:rPr>
           <w:rStyle w:val="Forte"/>
           <w:rFonts w:ascii="Arial" w:hAnsi="Arial" w:cs="Arial"/>
@@ -10344,20 +10475,6 @@
           <w:sz w:val="20"/>
           <w:szCs w:val="20"/>
         </w:rPr>
-        <w:t>:</w:t>
-      </w:r>
-    </w:p>
-    <w:p>
-      <w:pPr>
-        <w:spacing w:line="360" w:lineRule="auto"/>
-        <w:rPr>
-          <w:rStyle w:val="Forte"/>
-          <w:rFonts w:ascii="Arial" w:hAnsi="Arial" w:cs="Arial"/>
-          <w:b w:val="0"/>
-          <w:bCs w:val="0"/>
-          <w:sz w:val="20"/>
-          <w:szCs w:val="20"/>
-        </w:rPr>
       </w:pPr>
       <w:r>
         <w:rPr>
@@ -10368,7 +10485,7 @@
           <w14:ligatures w14:val="standardContextual"/>
         </w:rPr>
         <w:drawing>
-          <wp:inline distT="0" distB="0" distL="0" distR="0" wp14:anchorId="6F160F39" wp14:editId="6727D2DE">
+          <wp:inline distT="0" distB="0" distL="0" distR="0" wp14:anchorId="6F160F39" wp14:editId="4B7A7DE6">
             <wp:extent cx="5400040" cy="565150"/>
             <wp:effectExtent l="0" t="0" r="0" b="6350"/>
             <wp:docPr id="148921432" name="Imagem 9"/>
@@ -10383,7 +10500,7 @@
                     <pic:cNvPicPr/>
                   </pic:nvPicPr>
                   <pic:blipFill>
-                    <a:blip r:embed="rId11" cstate="print">
+                    <a:blip r:embed="rId13" cstate="print">
                       <a:extLst>
                         <a:ext uri="{28A0092B-C50C-407E-A947-70E740481C1C}">
                           <a14:useLocalDpi xmlns:a14="http://schemas.microsoft.com/office/drawing/2010/main" val="0"/>
@@ -10468,7 +10585,7 @@
         </w:rPr>
         <w:t xml:space="preserve">disponíveis em: </w:t>
       </w:r>
-      <w:hyperlink r:id="rId12" w:history="1">
+      <w:hyperlink r:id="rId14" w:history="1">
         <w:r>
           <w:rPr>
             <w:rStyle w:val="Hiperligao"/>
@@ -11696,7 +11813,7 @@
                     <pic:cNvPicPr/>
                   </pic:nvPicPr>
                   <pic:blipFill>
-                    <a:blip r:embed="rId13"/>
+                    <a:blip r:embed="rId15"/>
                     <a:stretch>
                       <a:fillRect/>
                     </a:stretch>
@@ -11754,7 +11871,7 @@
                     <pic:cNvPicPr/>
                   </pic:nvPicPr>
                   <pic:blipFill>
-                    <a:blip r:embed="rId14" cstate="print">
+                    <a:blip r:embed="rId16" cstate="print">
                       <a:extLst>
                         <a:ext uri="{28A0092B-C50C-407E-A947-70E740481C1C}">
                           <a14:useLocalDpi xmlns:a14="http://schemas.microsoft.com/office/drawing/2010/main" val="0"/>
@@ -17017,7 +17134,7 @@
                           <pic:cNvPicPr/>
                         </pic:nvPicPr>
                         <pic:blipFill>
-                          <a:blip r:embed="rId15"/>
+                          <a:blip r:embed="rId17"/>
                           <a:stretch>
                             <a:fillRect/>
                           </a:stretch>
@@ -17539,7 +17656,7 @@
                           <pic:cNvPicPr/>
                         </pic:nvPicPr>
                         <pic:blipFill>
-                          <a:blip r:embed="rId16"/>
+                          <a:blip r:embed="rId18"/>
                           <a:stretch>
                             <a:fillRect/>
                           </a:stretch>
@@ -17999,7 +18116,7 @@
                           <pic:cNvPicPr/>
                         </pic:nvPicPr>
                         <pic:blipFill>
-                          <a:blip r:embed="rId17"/>
+                          <a:blip r:embed="rId19"/>
                           <a:stretch>
                             <a:fillRect/>
                           </a:stretch>
@@ -18524,7 +18641,7 @@
                           <pic:cNvPicPr/>
                         </pic:nvPicPr>
                         <pic:blipFill>
-                          <a:blip r:embed="rId18"/>
+                          <a:blip r:embed="rId20"/>
                           <a:stretch>
                             <a:fillRect/>
                           </a:stretch>
@@ -19356,7 +19473,7 @@
                           <pic:cNvPicPr/>
                         </pic:nvPicPr>
                         <pic:blipFill>
-                          <a:blip r:embed="rId19"/>
+                          <a:blip r:embed="rId21"/>
                           <a:stretch>
                             <a:fillRect/>
                           </a:stretch>
@@ -20213,7 +20330,7 @@
                           <pic:cNvPicPr/>
                         </pic:nvPicPr>
                         <pic:blipFill>
-                          <a:blip r:embed="rId20"/>
+                          <a:blip r:embed="rId22"/>
                           <a:stretch>
                             <a:fillRect/>
                           </a:stretch>
@@ -20819,7 +20936,7 @@
                           <pic:cNvPicPr/>
                         </pic:nvPicPr>
                         <pic:blipFill>
-                          <a:blip r:embed="rId21"/>
+                          <a:blip r:embed="rId23"/>
                           <a:stretch>
                             <a:fillRect/>
                           </a:stretch>
@@ -21483,7 +21600,7 @@
                           <pic:cNvPicPr/>
                         </pic:nvPicPr>
                         <pic:blipFill>
-                          <a:blip r:embed="rId22"/>
+                          <a:blip r:embed="rId24"/>
                           <a:stretch>
                             <a:fillRect/>
                           </a:stretch>
@@ -22208,7 +22325,7 @@
                           <pic:cNvPicPr/>
                         </pic:nvPicPr>
                         <pic:blipFill>
-                          <a:blip r:embed="rId23"/>
+                          <a:blip r:embed="rId25"/>
                           <a:stretch>
                             <a:fillRect/>
                           </a:stretch>
@@ -23235,7 +23352,7 @@
                           <pic:cNvPicPr/>
                         </pic:nvPicPr>
                         <pic:blipFill>
-                          <a:blip r:embed="rId24"/>
+                          <a:blip r:embed="rId26"/>
                           <a:stretch>
                             <a:fillRect/>
                           </a:stretch>
@@ -26687,7 +26804,6 @@
   <w:style w:type="character" w:default="1" w:styleId="Tipodeletrapredefinidodopargrafo">
     <w:name w:val="Default Paragraph Font"/>
     <w:uiPriority w:val="1"/>
-    <w:semiHidden/>
     <w:unhideWhenUsed/>
   </w:style>
   <w:style w:type="table" w:default="1" w:styleId="Tabelanormal">

</xml_diff>